<commit_message>
2018-03-11 Stage 1 ncaa competition
Analysis, Feature engineering and first model
</commit_message>
<xml_diff>
--- a/ncaa_2018/docs/NCAA_data.docx
+++ b/ncaa_2018/docs/NCAA_data.docx
@@ -1,6 +1,6 @@
 
 <file path=word/document.xml><?xml version="1.0" encoding="utf-8"?>
-<w:document xmlns:ve="http://schemas.openxmlformats.org/markup-compatibility/2006" xmlns:o="urn:schemas-microsoft-com:office:office" xmlns:r="http://schemas.openxmlformats.org/officeDocument/2006/relationships" xmlns:m="http://schemas.openxmlformats.org/officeDocument/2006/math" xmlns:v="urn:schemas-microsoft-com:vml" xmlns:wp="http://schemas.openxmlformats.org/drawingml/2006/wordprocessingDrawing" xmlns:w10="urn:schemas-microsoft-com:office:word" xmlns:w="http://schemas.openxmlformats.org/wordprocessingml/2006/main" xmlns:wne="http://schemas.microsoft.com/office/word/2006/wordml">
+<w:document xmlns:wpc="http://schemas.microsoft.com/office/word/2010/wordprocessingCanvas" xmlns:mo="http://schemas.microsoft.com/office/mac/office/2008/main" xmlns:mc="http://schemas.openxmlformats.org/markup-compatibility/2006" xmlns:mv="urn:schemas-microsoft-com:mac:vml" xmlns:o="urn:schemas-microsoft-com:office:office" xmlns:r="http://schemas.openxmlformats.org/officeDocument/2006/relationships" xmlns:m="http://schemas.openxmlformats.org/officeDocument/2006/math" xmlns:v="urn:schemas-microsoft-com:vml" xmlns:wp14="http://schemas.microsoft.com/office/word/2010/wordprocessingDrawing" xmlns:wp="http://schemas.openxmlformats.org/drawingml/2006/wordprocessingDrawing" xmlns:w10="urn:schemas-microsoft-com:office:word" xmlns:w="http://schemas.openxmlformats.org/wordprocessingml/2006/main" xmlns:w14="http://schemas.microsoft.com/office/word/2010/wordml" xmlns:w15="http://schemas.microsoft.com/office/word/2012/wordml" xmlns:wpg="http://schemas.microsoft.com/office/word/2010/wordprocessingGroup" xmlns:wpi="http://schemas.microsoft.com/office/word/2010/wordprocessingInk" xmlns:wne="http://schemas.microsoft.com/office/word/2006/wordml" xmlns:wps="http://schemas.microsoft.com/office/word/2010/wordprocessingShape" mc:Ignorable="w14 w15 wp14">
   <w:body>
     <w:p>
       <w:pPr>
@@ -34,7 +34,29 @@
         <w:rPr>
           <w:lang w:val="en-US"/>
         </w:rPr>
-        <w:t>Each season there are thousands of college basketball games played between NCAA® Division I men's college teams, culminating in March Madness®, the 68-team national championship tournament that starts in the middle of March. We have provided a large amount of historical data about college basketball games and teams, going back many years. Armed with this historical data, you can explore it and develop your own distinctive ways of predicting March Madness® game outcomes. You can even evaluate and compare different approaches by seeing which of them would have done best at predicting tournament games from the past.</w:t>
+        <w:t xml:space="preserve">Each season there are thousands of </w:t>
+      </w:r>
+      <w:proofErr w:type="spellStart"/>
+      <w:r>
+        <w:rPr>
+          <w:lang w:val="en-US"/>
+        </w:rPr>
+        <w:t>colleg</w:t>
+      </w:r>
+      <w:proofErr w:type="spellEnd"/>
+      <w:r>
+        <w:rPr>
+          <w:lang w:val="en-US"/>
+        </w:rPr>
+        <w:tab/>
+      </w:r>
+      <w:bookmarkStart w:id="0" w:name="_GoBack"/>
+      <w:bookmarkEnd w:id="0"/>
+      <w:r>
+        <w:rPr>
+          <w:lang w:val="en-US"/>
+        </w:rPr>
+        <w:t>e basketball games played between NCAA® Division I men's college teams, culminating in March Madness®, the 68-team national championship tournament that starts in the middle of March. We have provided a large amount of historical data about college basketball games and teams, going back many years. Armed with this historical data, you can explore it and develop your own distinctive ways of predicting March Madness® game outcomes. You can even evaluate and compare different approaches by seeing which of them would have done best at predicting tournament games from the past.</w:t>
       </w:r>
     </w:p>
     <w:p>
@@ -49,37 +71,24 @@
         </w:rPr>
         <w:t>If you are unfamiliar with the format and intricacies of the NCAA® tournament, we encourage reading the </w:t>
       </w:r>
-      <w:proofErr w:type="spellStart"/>
-      <w:r>
-        <w:fldChar w:fldCharType="begin"/>
-      </w:r>
-      <w:r>
-        <w:rPr>
-          <w:lang w:val="en-US"/>
-        </w:rPr>
-        <w:instrText xml:space="preserve"> HYPERLINK "http://en.wikipedia.org/wiki/NCAA_Men%27s_Division_I_Basketball_Championship" </w:instrText>
-      </w:r>
-      <w:r>
-        <w:fldChar w:fldCharType="separate"/>
-      </w:r>
-      <w:r>
-        <w:rPr>
-          <w:rStyle w:val="Collegamentoipertestuale"/>
-          <w:lang w:val="en-US"/>
-        </w:rPr>
-        <w:t>wikipedia</w:t>
-      </w:r>
-      <w:proofErr w:type="spellEnd"/>
-      <w:r>
-        <w:rPr>
-          <w:rStyle w:val="Collegamentoipertestuale"/>
-          <w:lang w:val="en-US"/>
-        </w:rPr>
-        <w:t xml:space="preserve"> page</w:t>
-      </w:r>
-      <w:r>
-        <w:fldChar w:fldCharType="end"/>
-      </w:r>
+      <w:hyperlink r:id="rId5" w:history="1">
+        <w:proofErr w:type="spellStart"/>
+        <w:r>
+          <w:rPr>
+            <w:rStyle w:val="Collegamentoipertestuale"/>
+            <w:lang w:val="en-US"/>
+          </w:rPr>
+          <w:t>wikipedia</w:t>
+        </w:r>
+        <w:proofErr w:type="spellEnd"/>
+        <w:r>
+          <w:rPr>
+            <w:rStyle w:val="Collegamentoipertestuale"/>
+            <w:lang w:val="en-US"/>
+          </w:rPr>
+          <w:t xml:space="preserve"> page</w:t>
+        </w:r>
+      </w:hyperlink>
       <w:r>
         <w:rPr>
           <w:lang w:val="en-US"/>
@@ -167,7 +176,7 @@
         </w:rPr>
         <w:t>We extend our gratitude to </w:t>
       </w:r>
-      <w:hyperlink r:id="rId5" w:history="1">
+      <w:hyperlink r:id="rId6" w:history="1">
         <w:r>
           <w:rPr>
             <w:rStyle w:val="Collegamentoipertestuale"/>
@@ -305,7 +314,7 @@
     </w:p>
     <w:p>
       <w:r>
-        <w:pict>
+        <w:pict w14:anchorId="7AE5ABC5">
           <v:rect id="_x0000_i1025" style="width:337.5pt;height:0" o:hrpct="0" o:hrstd="t" o:hr="t" fillcolor="#a0a0a0" stroked="f"/>
         </w:pict>
       </w:r>
@@ -344,7 +353,15 @@
         </w:numPr>
       </w:pPr>
       <w:r>
-        <w:t xml:space="preserve">Team ID's and Team </w:t>
+        <w:t xml:space="preserve">Team </w:t>
+      </w:r>
+      <w:proofErr w:type="spellStart"/>
+      <w:r>
+        <w:t>ID's</w:t>
+      </w:r>
+      <w:proofErr w:type="spellEnd"/>
+      <w:r>
+        <w:t xml:space="preserve"> and Team </w:t>
       </w:r>
       <w:proofErr w:type="spellStart"/>
       <w:r>
@@ -381,13 +398,8 @@
       </w:r>
       <w:proofErr w:type="spellEnd"/>
       <w:r>
-        <w:t xml:space="preserve"> 1984-85 </w:t>
-      </w:r>
-      <w:proofErr w:type="spellStart"/>
-      <w:r>
-        <w:t>season</w:t>
-      </w:r>
-      <w:proofErr w:type="spellEnd"/>
+        <w:t xml:space="preserve"> 1984-85 season</w:t>
+      </w:r>
     </w:p>
     <w:p>
       <w:pPr>
@@ -450,12 +462,40 @@
         <w:rPr>
           <w:lang w:val="en-US"/>
         </w:rPr>
-        <w:t>Special note about "Season" numbers: the college basketball season lasts from early November until the national championship tournament that starts in the middle of March. For instance, this year the first men’s Division I games were played on November 10th, 2017 and the men’s national championship game will be played on April 2nd, 2018. Because a basketball season spans two calendar years like this, it can be confusing to refer to the year of the season. By convention, when we identify a particular season, we will reference the year that the season ends in, not the year that it starts in. So for instance, the current season will be identified in our data as the 2018 season, not the 2017 season or the 2017-18 season or the 2017-2018 season, though you may see any of these in everyday use outside of our data.</w:t>
-      </w:r>
-    </w:p>
-    <w:p>
-      <w:r>
-        <w:pict>
+        <w:t xml:space="preserve">Special note about "Season" numbers: the college basketball season lasts from early November until the national championship tournament that starts in the middle of March. For instance, this year the first men’s Division I games were played on November 10th, 2017 and the men’s national championship game will be played on April 2nd, 2018. Because a basketball season spans two calendar years like this, it can be confusing to refer to the year of the season. By convention, when we identify a </w:t>
+      </w:r>
+      <w:proofErr w:type="gramStart"/>
+      <w:r>
+        <w:rPr>
+          <w:lang w:val="en-US"/>
+        </w:rPr>
+        <w:t>particular season</w:t>
+      </w:r>
+      <w:proofErr w:type="gramEnd"/>
+      <w:r>
+        <w:rPr>
+          <w:lang w:val="en-US"/>
+        </w:rPr>
+        <w:t xml:space="preserve">, we will reference the year that the season ends in, not the year that it starts in. </w:t>
+      </w:r>
+      <w:proofErr w:type="gramStart"/>
+      <w:r>
+        <w:rPr>
+          <w:lang w:val="en-US"/>
+        </w:rPr>
+        <w:t>So</w:t>
+      </w:r>
+      <w:proofErr w:type="gramEnd"/>
+      <w:r>
+        <w:rPr>
+          <w:lang w:val="en-US"/>
+        </w:rPr>
+        <w:t xml:space="preserve"> for instance, the current season will be identified in our data as the 2018 season, not the 2017 season or the 2017-18 season or the 2017-2018 season, though you may see any of these in everyday use outside of our data.</w:t>
+      </w:r>
+    </w:p>
+    <w:p>
+      <w:r>
+        <w:pict w14:anchorId="57FB9B1A">
           <v:rect id="_x0000_i1026" style="width:337.5pt;height:0" o:hrpct="0" o:hrstd="t" o:hr="t" fillcolor="#a0a0a0" stroked="f"/>
         </w:pict>
       </w:r>
@@ -502,15 +542,7 @@
       </w:r>
       <w:proofErr w:type="spellEnd"/>
       <w:r>
-        <w:t xml:space="preserve"> </w:t>
-      </w:r>
-      <w:proofErr w:type="spellStart"/>
-      <w:r>
-        <w:t>id</w:t>
-      </w:r>
-      <w:proofErr w:type="spellEnd"/>
-      <w:r>
-        <w:t xml:space="preserve"> </w:t>
+        <w:t xml:space="preserve"> id </w:t>
       </w:r>
       <w:proofErr w:type="spellStart"/>
       <w:r>
@@ -543,7 +575,21 @@
         <w:rPr>
           <w:lang w:val="en-US"/>
         </w:rPr>
-        <w:t xml:space="preserve"> - a 4 digit id number, from 1000-1999, uniquely identifying each NCAA® men's team. A school's </w:t>
+        <w:t xml:space="preserve"> - a </w:t>
+      </w:r>
+      <w:proofErr w:type="gramStart"/>
+      <w:r>
+        <w:rPr>
+          <w:lang w:val="en-US"/>
+        </w:rPr>
+        <w:t>4 digit</w:t>
+      </w:r>
+      <w:proofErr w:type="gramEnd"/>
+      <w:r>
+        <w:rPr>
+          <w:lang w:val="en-US"/>
+        </w:rPr>
+        <w:t xml:space="preserve"> id number, from 1000-1999, uniquely identifying each NCAA® men's team. A school's </w:t>
       </w:r>
       <w:proofErr w:type="spellStart"/>
       <w:r>
@@ -571,7 +617,21 @@
         <w:rPr>
           <w:lang w:val="en-US"/>
         </w:rPr>
-        <w:t xml:space="preserve"> is 1181 for all seasons. To avoid possible confusion between the men's data and the women's data, all of the men's team ID's range from 1000-1999, whereas all of the women's team ID's range from 3000-3999.</w:t>
+        <w:t xml:space="preserve"> is 1181 for all seasons. To avoid possible confusion between the men's data and the women's data, </w:t>
+      </w:r>
+      <w:proofErr w:type="gramStart"/>
+      <w:r>
+        <w:rPr>
+          <w:lang w:val="en-US"/>
+        </w:rPr>
+        <w:t>all of</w:t>
+      </w:r>
+      <w:proofErr w:type="gramEnd"/>
+      <w:r>
+        <w:rPr>
+          <w:lang w:val="en-US"/>
+        </w:rPr>
+        <w:t xml:space="preserve"> the men's team ID's range from 1000-1999, whereas all of the women's team ID's range from 3000-3999.</w:t>
       </w:r>
     </w:p>
     <w:p>
@@ -650,7 +710,7 @@
     </w:p>
     <w:p>
       <w:r>
-        <w:pict>
+        <w:pict w14:anchorId="6A7A1C12">
           <v:rect id="_x0000_i1027" style="width:337.5pt;height:0" o:hrpct="0" o:hrstd="t" o:hr="t" fillcolor="#a0a0a0" stroked="f"/>
         </w:pict>
       </w:r>
@@ -762,7 +822,35 @@
         <w:rPr>
           <w:lang w:val="en-US"/>
         </w:rPr>
-        <w:t>=152, the "play-in" games are on days 134/135, Selection Sunday is on day 132, and so on. All game data includes the day number in order to make it easier to perform date calculations. If you really want to know the exact date a game was played on, you can combine the game's "</w:t>
+        <w:t xml:space="preserve">=152, the "play-in" games are on days 134/135, Selection Sunday is on day 132, and so on. All game data includes the day number </w:t>
+      </w:r>
+      <w:proofErr w:type="gramStart"/>
+      <w:r>
+        <w:rPr>
+          <w:lang w:val="en-US"/>
+        </w:rPr>
+        <w:t>in order to</w:t>
+      </w:r>
+      <w:proofErr w:type="gramEnd"/>
+      <w:r>
+        <w:rPr>
+          <w:lang w:val="en-US"/>
+        </w:rPr>
+        <w:t xml:space="preserve"> make it easier to perform date calculations. If you </w:t>
+      </w:r>
+      <w:proofErr w:type="gramStart"/>
+      <w:r>
+        <w:rPr>
+          <w:lang w:val="en-US"/>
+        </w:rPr>
+        <w:t>really want</w:t>
+      </w:r>
+      <w:proofErr w:type="gramEnd"/>
+      <w:r>
+        <w:rPr>
+          <w:lang w:val="en-US"/>
+        </w:rPr>
+        <w:t xml:space="preserve"> to know the exact date a game was played on, you can combine the game's "</w:t>
       </w:r>
       <w:proofErr w:type="spellStart"/>
       <w:r>
@@ -846,18 +934,40 @@
         <w:t xml:space="preserve">, Region Y, Region Z - by convention, the four regions in the final tournament are always named W, X, Y, and Z. Whichever region's name comes first alphabetically, that region will be Region W. And whichever Region plays against Region W in the national semifinals, that will be Region X. For the other two regions, whichever region's name comes first alphabetically, that region will be Region Y, and the other will be Region Z. This allows us to identify the regions and brackets in a standardized way in other files. For instance, during the 2012 tournament, the four regions were East, Midwest, South, and West. Being the first alphabetically, East becomes W. Since the East regional champion (Ohio State) played against the Midwest regional champion (Kansas) in the national semifinals, that makes Midwest be region X. For the other two (South and West), since South comes first alphabetically, that makes South Y and therefore West is Z. So for that season, the W/X/Y/Z are </w:t>
       </w:r>
       <w:proofErr w:type="spellStart"/>
-      <w:r>
-        <w:rPr>
-          <w:lang w:val="en-US"/>
-        </w:rPr>
-        <w:t>East,Midwest,South,West</w:t>
-      </w:r>
-      <w:proofErr w:type="spellEnd"/>
-      <w:r>
-        <w:rPr>
-          <w:lang w:val="en-US"/>
-        </w:rPr>
-        <w:t xml:space="preserve">. And so for instance, Ohio State, the #2 seed in the East, is listed in the </w:t>
+      <w:proofErr w:type="gramStart"/>
+      <w:r>
+        <w:rPr>
+          <w:lang w:val="en-US"/>
+        </w:rPr>
+        <w:t>East,Midwest</w:t>
+      </w:r>
+      <w:proofErr w:type="gramEnd"/>
+      <w:r>
+        <w:rPr>
+          <w:lang w:val="en-US"/>
+        </w:rPr>
+        <w:t>,South,West</w:t>
+      </w:r>
+      <w:proofErr w:type="spellEnd"/>
+      <w:r>
+        <w:rPr>
+          <w:lang w:val="en-US"/>
+        </w:rPr>
+        <w:t xml:space="preserve">. And </w:t>
+      </w:r>
+      <w:proofErr w:type="gramStart"/>
+      <w:r>
+        <w:rPr>
+          <w:lang w:val="en-US"/>
+        </w:rPr>
+        <w:t>so</w:t>
+      </w:r>
+      <w:proofErr w:type="gramEnd"/>
+      <w:r>
+        <w:rPr>
+          <w:lang w:val="en-US"/>
+        </w:rPr>
+        <w:t xml:space="preserve"> for instance, Ohio State, the #2 seed in the East, is listed in the </w:t>
       </w:r>
       <w:proofErr w:type="spellStart"/>
       <w:r>
@@ -876,7 +986,7 @@
     </w:p>
     <w:p>
       <w:r>
-        <w:pict>
+        <w:pict w14:anchorId="6993C065">
           <v:rect id="_x0000_i1028" style="width:337.5pt;height:0" o:hrpct="0" o:hrstd="t" o:hr="t" fillcolor="#a0a0a0" stroked="f"/>
         </w:pict>
       </w:r>
@@ -905,7 +1015,21 @@
           <w:lang w:val="en-US"/>
         </w:rPr>
         <w:lastRenderedPageBreak/>
-        <w:t>This file identifies the seeds for all teams in each NCAA® tournament, for all seasons of historical data. Thus, there are between 64-68 rows for each year, depending on whether there were any play-in games and how many there were. In recent years the structure has settled at 68 total teams, with eight "play-in" games leading to the final field of 64 teams entering Round 1 on Thursday of the first week. We will not know the seeds of the respective tournament teams, or even exactly which 68 teams it will be, until Selection Sunday on March 11, 2018.</w:t>
+        <w:t xml:space="preserve">This file identifies the seeds for all teams in each NCAA® tournament, for all seasons of historical data. Thus, there are between 64-68 rows for each year, depending on whether there were any play-in games and how many there were. In recent </w:t>
+      </w:r>
+      <w:proofErr w:type="gramStart"/>
+      <w:r>
+        <w:rPr>
+          <w:lang w:val="en-US"/>
+        </w:rPr>
+        <w:t>years</w:t>
+      </w:r>
+      <w:proofErr w:type="gramEnd"/>
+      <w:r>
+        <w:rPr>
+          <w:lang w:val="en-US"/>
+        </w:rPr>
+        <w:t xml:space="preserve"> the structure has settled at 68 total teams, with eight "play-in" games leading to the final field of 64 teams entering Round 1 on Thursday of the first week. We will not know the seeds of the respective tournament teams, or even exactly which 68 teams it will be, until Selection Sunday on March 11, 2018.</w:t>
       </w:r>
     </w:p>
     <w:p>
@@ -969,7 +1093,7 @@
     </w:p>
     <w:p>
       <w:r>
-        <w:pict>
+        <w:pict w14:anchorId="6448C512">
           <v:rect id="_x0000_i1029" style="width:337.5pt;height:0" o:hrpct="0" o:hrstd="t" o:hr="t" fillcolor="#a0a0a0" stroked="f"/>
         </w:pict>
       </w:r>
@@ -1039,7 +1163,35 @@
         <w:rPr>
           <w:lang w:val="en-US"/>
         </w:rPr>
-        <w:t>=132 is Selection Sunday, and there are always a few conference tournament finals actually played early in the day on Selection Sunday itself). Thus a game played on or before Selection Sunday will show up here whether it was a pre-season tournament, a non-conference game, a regular conference game, a conference tournament game, or whatever.</w:t>
+        <w:t xml:space="preserve">=132 is Selection Sunday, and there are always a few conference tournament finals </w:t>
+      </w:r>
+      <w:proofErr w:type="gramStart"/>
+      <w:r>
+        <w:rPr>
+          <w:lang w:val="en-US"/>
+        </w:rPr>
+        <w:t>actually played</w:t>
+      </w:r>
+      <w:proofErr w:type="gramEnd"/>
+      <w:r>
+        <w:rPr>
+          <w:lang w:val="en-US"/>
+        </w:rPr>
+        <w:t xml:space="preserve"> early in the day on Selection Sunday itself). </w:t>
+      </w:r>
+      <w:proofErr w:type="gramStart"/>
+      <w:r>
+        <w:rPr>
+          <w:lang w:val="en-US"/>
+        </w:rPr>
+        <w:t>Thus</w:t>
+      </w:r>
+      <w:proofErr w:type="gramEnd"/>
+      <w:r>
+        <w:rPr>
+          <w:lang w:val="en-US"/>
+        </w:rPr>
+        <w:t xml:space="preserve"> a game played on or before Selection Sunday will show up here whether it was a pre-season tournament, a non-conference game, a regular conference game, a conference tournament game, or whatever.</w:t>
       </w:r>
     </w:p>
     <w:p>
@@ -1137,7 +1289,49 @@
         <w:rPr>
           <w:lang w:val="en-US"/>
         </w:rPr>
-        <w:t>). In order to accomplish this uniqueness, we had to adjust one game's date. In March 2008, the SEC postseason tournament had to reschedule one game (Georgia-Kentucky) to a subsequent day, so Georgia had to actually play two games on the same day. In order to enforce this uniqueness, we moved the game date for the Georgia-Kentucky game back to its original scheduled date.</w:t>
+        <w:t xml:space="preserve">). </w:t>
+      </w:r>
+      <w:proofErr w:type="gramStart"/>
+      <w:r>
+        <w:rPr>
+          <w:lang w:val="en-US"/>
+        </w:rPr>
+        <w:t>In order to</w:t>
+      </w:r>
+      <w:proofErr w:type="gramEnd"/>
+      <w:r>
+        <w:rPr>
+          <w:lang w:val="en-US"/>
+        </w:rPr>
+        <w:t xml:space="preserve"> accomplish this uniqueness, we had to adjust one game's date. In March 2008, the SEC postseason tournament had to reschedule one game (Georgia-Kentucky) to a subsequent day, so Georgia had to </w:t>
+      </w:r>
+      <w:proofErr w:type="gramStart"/>
+      <w:r>
+        <w:rPr>
+          <w:lang w:val="en-US"/>
+        </w:rPr>
+        <w:t>actually play</w:t>
+      </w:r>
+      <w:proofErr w:type="gramEnd"/>
+      <w:r>
+        <w:rPr>
+          <w:lang w:val="en-US"/>
+        </w:rPr>
+        <w:t xml:space="preserve"> two games on the same day. </w:t>
+      </w:r>
+      <w:proofErr w:type="gramStart"/>
+      <w:r>
+        <w:rPr>
+          <w:lang w:val="en-US"/>
+        </w:rPr>
+        <w:t>In order to</w:t>
+      </w:r>
+      <w:proofErr w:type="gramEnd"/>
+      <w:r>
+        <w:rPr>
+          <w:lang w:val="en-US"/>
+        </w:rPr>
+        <w:t xml:space="preserve"> enforce this uniqueness, we moved the game date for the Georgia-Kentucky game back to its original scheduled date.</w:t>
       </w:r>
     </w:p>
     <w:p>
@@ -1252,7 +1446,21 @@
         <w:rPr>
           <w:lang w:val="en-US"/>
         </w:rPr>
-        <w:t xml:space="preserve"> - this identifies the number of points scored by the losing team. Thus you can be confident that </w:t>
+        <w:t xml:space="preserve"> - this identifies the number of points scored by the losing team. </w:t>
+      </w:r>
+      <w:proofErr w:type="gramStart"/>
+      <w:r>
+        <w:rPr>
+          <w:lang w:val="en-US"/>
+        </w:rPr>
+        <w:t>Thus</w:t>
+      </w:r>
+      <w:proofErr w:type="gramEnd"/>
+      <w:r>
+        <w:rPr>
+          <w:lang w:val="en-US"/>
+        </w:rPr>
+        <w:t xml:space="preserve"> you can be confident that </w:t>
       </w:r>
       <w:proofErr w:type="spellStart"/>
       <w:r>
@@ -1330,12 +1538,26 @@
         <w:rPr>
           <w:lang w:val="en-US"/>
         </w:rPr>
-        <w:t> - this identifies the "location" of the winning team. If the winning team was the home team, this value will be "H". If the winning team was the visiting team, this value will be "A". If it was played on a neutral court, then this value will be "N". Sometimes it is unclear whether the site should be considered neutral, since it is near one team's home court, or even on their court during a tournament, but for this determination we have simply used the Kenneth Massey data in its current state, where the "@" sign is either listed with the winning team, the losing team, or neither team. If you would like to investigate this factor more closely, we invite you to explore Data Section 3, which provides the city that each game was played in, irrespective of whether it was considered to be a neutral site.</w:t>
-      </w:r>
-    </w:p>
-    <w:p>
-      <w:r>
-        <w:pict>
+        <w:t xml:space="preserve"> - this identifies the "location" of the winning team. If the winning team was the home team, this value will be "H". If the winning team was the visiting team, this value will be "A". If it was played on a neutral court, then this value will be "N". Sometimes it is unclear whether the site should be considered neutral, since it is near one team's home court, or even on their court during a tournament, but for this determination we have simply used the Kenneth Massey data in its current state, where the "@" sign is either listed with the winning team, the losing team, or neither team. If you would like to investigate this factor more closely, we invite you to explore Data Section 3, which provides the city that each game was played in, irrespective of whether it </w:t>
+      </w:r>
+      <w:proofErr w:type="gramStart"/>
+      <w:r>
+        <w:rPr>
+          <w:lang w:val="en-US"/>
+        </w:rPr>
+        <w:t>was considered to be</w:t>
+      </w:r>
+      <w:proofErr w:type="gramEnd"/>
+      <w:r>
+        <w:rPr>
+          <w:lang w:val="en-US"/>
+        </w:rPr>
+        <w:t xml:space="preserve"> a neutral site.</w:t>
+      </w:r>
+    </w:p>
+    <w:p>
+      <w:r>
+        <w:pict w14:anchorId="56BD3055">
           <v:rect id="_x0000_i1030" style="width:337.5pt;height:0" o:hrpct="0" o:hrstd="t" o:hr="t" fillcolor="#a0a0a0" stroked="f"/>
         </w:pict>
       </w:r>
@@ -1377,15 +1599,43 @@
         <w:rPr>
           <w:lang w:val="en-US"/>
         </w:rPr>
-        <w:t xml:space="preserve"> data. Note that these games also include the play-in games (which always occurred on day 134/135) for those years that had play-in games. Thus each season you will see between 63 and 67 games listed, depending on how many play-in games there were.</w:t>
-      </w:r>
-    </w:p>
-    <w:p>
-      <w:r>
-        <w:rPr>
-          <w:lang w:val="en-US"/>
-        </w:rPr>
-        <w:t xml:space="preserve">Because of the consistent structure of the NCAA® tournament schedule, you can actually tell what round a game was, depending on the exact </w:t>
+        <w:t xml:space="preserve"> data. Note that these games also include the play-in games (which always occurred on day 134/135) for those years that had play-in games. </w:t>
+      </w:r>
+      <w:proofErr w:type="gramStart"/>
+      <w:r>
+        <w:rPr>
+          <w:lang w:val="en-US"/>
+        </w:rPr>
+        <w:t>Thus</w:t>
+      </w:r>
+      <w:proofErr w:type="gramEnd"/>
+      <w:r>
+        <w:rPr>
+          <w:lang w:val="en-US"/>
+        </w:rPr>
+        <w:t xml:space="preserve"> each season you will see between 63 and 67 games listed, depending on how many play-in games there were.</w:t>
+      </w:r>
+    </w:p>
+    <w:p>
+      <w:r>
+        <w:rPr>
+          <w:lang w:val="en-US"/>
+        </w:rPr>
+        <w:t xml:space="preserve">Because of the consistent structure of the NCAA® tournament schedule, you can actually tell what </w:t>
+      </w:r>
+      <w:proofErr w:type="gramStart"/>
+      <w:r>
+        <w:rPr>
+          <w:lang w:val="en-US"/>
+        </w:rPr>
+        <w:t>round</w:t>
+      </w:r>
+      <w:proofErr w:type="gramEnd"/>
+      <w:r>
+        <w:rPr>
+          <w:lang w:val="en-US"/>
+        </w:rPr>
+        <w:t xml:space="preserve"> a game was, depending on the exact </w:t>
       </w:r>
       <w:proofErr w:type="spellStart"/>
       <w:r>
@@ -1602,12 +1852,26 @@
           <w:lang w:val="en-US"/>
         </w:rPr>
         <w:lastRenderedPageBreak/>
-        <w:t>the CIT, and the Vegas 16. Such games are not listed in the Regular Season or the NCAA® Tourney files; they can be found in the "Secondary Tourney" data files within Data Section 6. Although they would not be games you would ever be predicting directly for the NCAA® tournament, and they would not be games you would have data from at the time of predicting NCAA® tournament outcomes, you may nevertheless wish to make use of these games for model optimization, depending on your methodology. The more games that you can test your predictions against, the better your optimized model might eventually become, depending on how applicable all those games are. A similar argument might be advanced in favor of optimizing your predictions against conference tournament games, which might be viewed as fairly similar to NCAA® tournament games.</w:t>
-      </w:r>
-    </w:p>
-    <w:p>
-      <w:r>
-        <w:pict>
+        <w:t xml:space="preserve">the CIT, and the Vegas 16. Such games are not listed in the Regular Season or the NCAA® Tourney files; they can be found in the "Secondary Tourney" data files within Data Section 6. Although they would not be games you would ever be predicting directly for the NCAA® tournament, and they would not be games you would have data from at the time of predicting NCAA® tournament outcomes, you may nevertheless wish to make use of these games for model optimization, depending on your methodology. The more games that you can test your predictions against, the better your optimized model might eventually become, depending on how applicable all those games are. A similar argument might be advanced in favor of optimizing your predictions against conference tournament games, which might be viewed as fairly </w:t>
+      </w:r>
+      <w:proofErr w:type="gramStart"/>
+      <w:r>
+        <w:rPr>
+          <w:lang w:val="en-US"/>
+        </w:rPr>
+        <w:t>similar to</w:t>
+      </w:r>
+      <w:proofErr w:type="gramEnd"/>
+      <w:r>
+        <w:rPr>
+          <w:lang w:val="en-US"/>
+        </w:rPr>
+        <w:t xml:space="preserve"> NCAA® tournament games.</w:t>
+      </w:r>
+    </w:p>
+    <w:p>
+      <w:r>
+        <w:pict w14:anchorId="32F42331">
           <v:rect id="_x0000_i1031" style="width:337.5pt;height:0" o:hrpct="0" o:hrstd="t" o:hr="t" fillcolor="#a0a0a0" stroked="f"/>
         </w:pict>
       </w:r>
@@ -1678,7 +1942,21 @@
         <w:rPr>
           <w:lang w:val="en-US"/>
         </w:rPr>
-        <w:t xml:space="preserve">ID - this is a 14-character string of the format SSSS_XXXX_YYYY, where SSSS is the four digit season number, XXXX is the four-digit </w:t>
+        <w:t xml:space="preserve">ID - this is a 14-character string of the format SSSS_XXXX_YYYY, where SSSS is the </w:t>
+      </w:r>
+      <w:proofErr w:type="gramStart"/>
+      <w:r>
+        <w:rPr>
+          <w:lang w:val="en-US"/>
+        </w:rPr>
+        <w:t>four digit</w:t>
+      </w:r>
+      <w:proofErr w:type="gramEnd"/>
+      <w:r>
+        <w:rPr>
+          <w:lang w:val="en-US"/>
+        </w:rPr>
+        <w:t xml:space="preserve"> season number, XXXX is the four-digit </w:t>
       </w:r>
       <w:proofErr w:type="spellStart"/>
       <w:r>
@@ -1836,7 +2114,7 @@
     </w:p>
     <w:p>
       <w:r>
-        <w:pict>
+        <w:pict w14:anchorId="5AF6E15F">
           <v:rect id="_x0000_i1032" style="width:337.5pt;height:0" o:hrpct="0" o:hrstd="t" o:hr="t" fillcolor="#a0a0a0" stroked="f"/>
         </w:pict>
       </w:r>
@@ -1865,21 +2143,7 @@
           <w:lang w:val="en-US"/>
         </w:rPr>
         <w:lastRenderedPageBreak/>
-        <w:t xml:space="preserve">This section provides game-by-game </w:t>
-      </w:r>
-      <w:proofErr w:type="spellStart"/>
-      <w:r>
-        <w:rPr>
-          <w:lang w:val="en-US"/>
-        </w:rPr>
-        <w:t>stats</w:t>
-      </w:r>
-      <w:proofErr w:type="spellEnd"/>
-      <w:r>
-        <w:rPr>
-          <w:lang w:val="en-US"/>
-        </w:rPr>
-        <w:t xml:space="preserve"> at a team level (free throws attempted, defensive rebounds, turnovers, etc.) for all regular season, conference tournament, and NCAA® tournament games since the 2002-03 season.</w:t>
+        <w:t>This section provides game-by-game stats at a team level (free throws attempted, defensive rebounds, turnovers, etc.) for all regular season, conference tournament, and NCAA® tournament games since the 2002-03 season.</w:t>
       </w:r>
     </w:p>
     <w:p>
@@ -2003,7 +2267,21 @@
         <w:rPr>
           <w:lang w:val="en-US"/>
         </w:rPr>
-        <w:t>) are exactly the same as a Compact Results file. However, in a Detailed Results file, there are many additional columns. The column names should be self-explanatory to basketball fans (as above, "W" or "L" refers to the winning or losing team):</w:t>
+        <w:t xml:space="preserve">) are </w:t>
+      </w:r>
+      <w:proofErr w:type="gramStart"/>
+      <w:r>
+        <w:rPr>
+          <w:lang w:val="en-US"/>
+        </w:rPr>
+        <w:t>exactly the same</w:t>
+      </w:r>
+      <w:proofErr w:type="gramEnd"/>
+      <w:r>
+        <w:rPr>
+          <w:lang w:val="en-US"/>
+        </w:rPr>
+        <w:t xml:space="preserve"> as a Compact Results file. However, in a Detailed Results file, there are many additional columns. The column names should be self-explanatory to basketball fans (as above, "W" or "L" refers to the winning or losing team):</w:t>
       </w:r>
     </w:p>
     <w:p>
@@ -2274,12 +2552,40 @@
         <w:rPr>
           <w:lang w:val="en-US"/>
         </w:rPr>
-        <w:t>Note: by convention, "field goals made" (either WFGM or LFGM) refers to the total number of fields goals made by a team, a combination of both two-point field goals and three-point field goals. And "three point field goals made" (either WFGM3 or LFGM3) is just the three-point fields goals made, of course. So if you want to know specifically about two-point field goals, you have to subtract one from the other (e.g., WFGM - WFGM3). And the total number of points scored is most simply expressed as 2*FGM + FGM3 + FTM.</w:t>
-      </w:r>
-    </w:p>
-    <w:p>
-      <w:r>
-        <w:pict>
+        <w:t>Note: by convention, "field goals made" (either WFGM or LFGM) refers to the total number of fields goals made by a team, a combination of both two-point field goals and three-point field goals. And "</w:t>
+      </w:r>
+      <w:proofErr w:type="gramStart"/>
+      <w:r>
+        <w:rPr>
+          <w:lang w:val="en-US"/>
+        </w:rPr>
+        <w:t>three point</w:t>
+      </w:r>
+      <w:proofErr w:type="gramEnd"/>
+      <w:r>
+        <w:rPr>
+          <w:lang w:val="en-US"/>
+        </w:rPr>
+        <w:t xml:space="preserve"> field goals made" (either WFGM3 or LFGM3) is just the three-point fields goals made, of course. </w:t>
+      </w:r>
+      <w:proofErr w:type="gramStart"/>
+      <w:r>
+        <w:rPr>
+          <w:lang w:val="en-US"/>
+        </w:rPr>
+        <w:t>So</w:t>
+      </w:r>
+      <w:proofErr w:type="gramEnd"/>
+      <w:r>
+        <w:rPr>
+          <w:lang w:val="en-US"/>
+        </w:rPr>
+        <w:t xml:space="preserve"> if you want to know specifically about two-point field goals, you have to subtract one from the other (e.g., WFGM - WFGM3). And the total number of points scored is most simply expressed as 2*FGM + FGM3 + FTM.</w:t>
+      </w:r>
+    </w:p>
+    <w:p>
+      <w:r>
+        <w:pict w14:anchorId="4C30D9CB">
           <v:rect id="_x0000_i1033" style="width:337.5pt;height:0" o:hrpct="0" o:hrstd="t" o:hr="t" fillcolor="#a0a0a0" stroked="f"/>
         </w:pict>
       </w:r>
@@ -2341,7 +2647,7 @@
     </w:p>
     <w:p>
       <w:r>
-        <w:pict>
+        <w:pict w14:anchorId="09202A40">
           <v:rect id="_x0000_i1034" style="width:337.5pt;height:0" o:hrpct="0" o:hrstd="t" o:hr="t" fillcolor="#a0a0a0" stroked="f"/>
         </w:pict>
       </w:r>
@@ -2402,7 +2708,7 @@
     </w:p>
     <w:p>
       <w:r>
-        <w:pict>
+        <w:pict w14:anchorId="32018323">
           <v:rect id="_x0000_i1035" style="width:337.5pt;height:0" o:hrpct="0" o:hrstd="t" o:hr="t" fillcolor="#a0a0a0" stroked="f"/>
         </w:pict>
       </w:r>
@@ -2435,7 +2741,7 @@
     </w:p>
     <w:p>
       <w:r>
-        <w:pict>
+        <w:pict w14:anchorId="7F109DCB">
           <v:rect id="_x0000_i1036" style="width:337.5pt;height:0" o:hrpct="0" o:hrstd="t" o:hr="t" fillcolor="#a0a0a0" stroked="f"/>
         </w:pict>
       </w:r>
@@ -2527,7 +2833,7 @@
     </w:p>
     <w:p>
       <w:r>
-        <w:pict>
+        <w:pict w14:anchorId="3B826AE9">
           <v:rect id="_x0000_i1037" style="width:337.5pt;height:0" o:hrpct="0" o:hrstd="t" o:hr="t" fillcolor="#a0a0a0" stroked="f"/>
         </w:pict>
       </w:r>
@@ -2698,7 +3004,7 @@
     </w:p>
     <w:p>
       <w:r>
-        <w:pict>
+        <w:pict w14:anchorId="154C315B">
           <v:rect id="_x0000_i1038" style="width:337.5pt;height:0" o:hrpct="0" o:hrstd="t" o:hr="t" fillcolor="#a0a0a0" stroked="f"/>
         </w:pict>
       </w:r>
@@ -2745,7 +3051,7 @@
     </w:p>
     <w:p>
       <w:r>
-        <w:pict>
+        <w:pict w14:anchorId="270E3931">
           <v:rect id="_x0000_i1039" style="width:337.5pt;height:0" o:hrpct="0" o:hrstd="t" o:hr="t" fillcolor="#a0a0a0" stroked="f"/>
         </w:pict>
       </w:r>
@@ -2773,9 +3079,23 @@
         <w:rPr>
           <w:lang w:val="en-US"/>
         </w:rPr>
-        <w:t>This zip file contains a large CSV file, listing out rankings (e.g. #1, #2, #3, ..., #N) of teams going back to the 2002-2003 season, under a large number of different ranking system methodologies. The information was gathered by Kenneth Massey and provided on his </w:t>
-      </w:r>
-      <w:hyperlink r:id="rId6" w:history="1">
+        <w:t xml:space="preserve">This zip file contains a large CSV file, listing out rankings (e.g. #1, #2, #3, ..., #N) of teams going back to the 2002-2003 season, under </w:t>
+      </w:r>
+      <w:proofErr w:type="gramStart"/>
+      <w:r>
+        <w:rPr>
+          <w:lang w:val="en-US"/>
+        </w:rPr>
+        <w:t>a large number of</w:t>
+      </w:r>
+      <w:proofErr w:type="gramEnd"/>
+      <w:r>
+        <w:rPr>
+          <w:lang w:val="en-US"/>
+        </w:rPr>
+        <w:t xml:space="preserve"> different ranking system methodologies. The information was gathered by Kenneth Massey and provided on his </w:t>
+      </w:r>
+      <w:hyperlink r:id="rId7" w:history="1">
         <w:r>
           <w:rPr>
             <w:rStyle w:val="Collegamentoipertestuale"/>
@@ -2980,7 +3300,21 @@
         <w:rPr>
           <w:lang w:val="en-US"/>
         </w:rPr>
-        <w:t> - this is the (usually) 3-letter abbreviation for each distinct ranking system. These systems may evolve from year to year, but as a general rule they retain their meaning across the years. Near the top of the Massey composite page, you can find slightly longer labels describing each system, along with links to the underlying pages where the latest rankings are provided (and sometimes the calculation is described).</w:t>
+        <w:t xml:space="preserve"> - this is the (usually) 3-letter abbreviation for each distinct ranking system. These systems may evolve from year to year, but </w:t>
+      </w:r>
+      <w:proofErr w:type="gramStart"/>
+      <w:r>
+        <w:rPr>
+          <w:lang w:val="en-US"/>
+        </w:rPr>
+        <w:t>as a general rule</w:t>
+      </w:r>
+      <w:proofErr w:type="gramEnd"/>
+      <w:r>
+        <w:rPr>
+          <w:lang w:val="en-US"/>
+        </w:rPr>
+        <w:t xml:space="preserve"> they retain their meaning across the years. Near the top of the Massey composite page, you can find slightly longer labels describing each system, along with links to the underlying pages where the latest rankings are provided (and sometimes the calculation is described).</w:t>
       </w:r>
     </w:p>
     <w:p>
@@ -3125,7 +3459,7 @@
     </w:p>
     <w:p>
       <w:r>
-        <w:pict>
+        <w:pict w14:anchorId="67B4CB10">
           <v:rect id="_x0000_i1040" style="width:337.5pt;height:0" o:hrpct="0" o:hrstd="t" o:hr="t" fillcolor="#a0a0a0" stroked="f"/>
         </w:pict>
       </w:r>
@@ -3158,7 +3492,7 @@
     </w:p>
     <w:p>
       <w:r>
-        <w:pict>
+        <w:pict w14:anchorId="1DDF22D8">
           <v:rect id="_x0000_i1041" style="width:337.5pt;height:0" o:hrpct="0" o:hrstd="t" o:hr="t" fillcolor="#a0a0a0" stroked="f"/>
         </w:pict>
       </w:r>
@@ -3200,21 +3534,7 @@
         <w:rPr>
           <w:lang w:val="en-US"/>
         </w:rPr>
-        <w:t xml:space="preserve"> within the Players </w:t>
-      </w:r>
-      <w:proofErr w:type="spellStart"/>
-      <w:r>
-        <w:rPr>
-          <w:lang w:val="en-US"/>
-        </w:rPr>
-        <w:t>csv</w:t>
-      </w:r>
-      <w:proofErr w:type="spellEnd"/>
-      <w:r>
-        <w:rPr>
-          <w:lang w:val="en-US"/>
-        </w:rPr>
-        <w:t xml:space="preserve"> file for that year, and the play-by-play events are listed (including a </w:t>
+        <w:t xml:space="preserve"> within the Players csv file for that year, and the play-by-play events are listed (including a </w:t>
       </w:r>
       <w:proofErr w:type="spellStart"/>
       <w:r>
@@ -3228,26 +3548,20 @@
         <w:rPr>
           <w:lang w:val="en-US"/>
         </w:rPr>
-        <w:t xml:space="preserve">) within the Events </w:t>
-      </w:r>
-      <w:proofErr w:type="spellStart"/>
-      <w:r>
-        <w:rPr>
-          <w:lang w:val="en-US"/>
-        </w:rPr>
-        <w:t>csv</w:t>
-      </w:r>
-      <w:proofErr w:type="spellEnd"/>
-      <w:r>
-        <w:rPr>
-          <w:lang w:val="en-US"/>
-        </w:rPr>
-        <w:t xml:space="preserve"> file for that year..</w:t>
-      </w:r>
-    </w:p>
-    <w:p>
-      <w:r>
-        <w:pict>
+        <w:t xml:space="preserve">) within the Events csv file for that </w:t>
+      </w:r>
+      <w:proofErr w:type="gramStart"/>
+      <w:r>
+        <w:rPr>
+          <w:lang w:val="en-US"/>
+        </w:rPr>
+        <w:t>year..</w:t>
+      </w:r>
+      <w:proofErr w:type="gramEnd"/>
+    </w:p>
+    <w:p>
+      <w:r>
+        <w:pict w14:anchorId="14487FE1">
           <v:rect id="_x0000_i1042" style="width:337.5pt;height:0" o:hrpct="0" o:hrstd="t" o:hr="t" fillcolor="#a0a0a0" stroked="f"/>
         </w:pict>
       </w:r>
@@ -3495,8 +3809,16 @@
         <w:rPr>
           <w:lang w:val="en-US"/>
         </w:rPr>
-        <w:t xml:space="preserve"> value from 0 to 1200 represents an event in the first half, a value from 1200 to 2400 represents and event in the second half, and a value above 2400 represents an event in overtime..</w:t>
-      </w:r>
+        <w:t xml:space="preserve"> value from 0 to 1200 represents an event in the first half, a value from 1200 to 2400 represents and event in the second half, and a value above 2400 represents an event in </w:t>
+      </w:r>
+      <w:proofErr w:type="gramStart"/>
+      <w:r>
+        <w:rPr>
+          <w:lang w:val="en-US"/>
+        </w:rPr>
+        <w:t>overtime..</w:t>
+      </w:r>
+      <w:proofErr w:type="gramEnd"/>
     </w:p>
     <w:p>
       <w:pPr>
@@ -3981,7 +4303,7 @@
     <w:p>
       <w:r>
         <w:lastRenderedPageBreak/>
-        <w:pict>
+        <w:pict w14:anchorId="3C5E9230">
           <v:rect id="_x0000_i1043" style="width:337.5pt;height:0" o:hrpct="0" o:hrstd="t" o:hr="t" fillcolor="#a0a0a0" stroked="f"/>
         </w:pict>
       </w:r>
@@ -4148,7 +4470,7 @@
     </w:p>
     <w:p>
       <w:r>
-        <w:pict>
+        <w:pict w14:anchorId="131AFECD">
           <v:rect id="_x0000_i1044" style="width:337.5pt;height:0" o:hrpct="0" o:hrstd="t" o:hr="t" fillcolor="#a0a0a0" stroked="f"/>
         </w:pict>
       </w:r>
@@ -4181,7 +4503,7 @@
     </w:p>
     <w:p>
       <w:r>
-        <w:pict>
+        <w:pict w14:anchorId="0DADBD44">
           <v:rect id="_x0000_i1045" style="width:337.5pt;height:0" o:hrpct="0" o:hrstd="t" o:hr="t" fillcolor="#a0a0a0" stroked="f"/>
         </w:pict>
       </w:r>
@@ -4374,7 +4696,21 @@
         <w:rPr>
           <w:lang w:val="en-US"/>
         </w:rPr>
-        <w:t>=154 (meaning they ended the year as head coach), but in some cases there were multiple new coaches during a team's season, or a head coach who went on leave and then returned.</w:t>
+        <w:t xml:space="preserve">=154 (meaning they ended the year as head coach), but in some </w:t>
+      </w:r>
+      <w:proofErr w:type="gramStart"/>
+      <w:r>
+        <w:rPr>
+          <w:lang w:val="en-US"/>
+        </w:rPr>
+        <w:t>cases</w:t>
+      </w:r>
+      <w:proofErr w:type="gramEnd"/>
+      <w:r>
+        <w:rPr>
+          <w:lang w:val="en-US"/>
+        </w:rPr>
+        <w:t xml:space="preserve"> there were multiple new coaches during a team's season, or a head coach who went on leave and then returned.</w:t>
       </w:r>
     </w:p>
     <w:p>
@@ -4418,7 +4754,7 @@
     </w:p>
     <w:p>
       <w:r>
-        <w:pict>
+        <w:pict w14:anchorId="5D42956B">
           <v:rect id="_x0000_i1046" style="width:337.5pt;height:0" o:hrpct="0" o:hrstd="t" o:hr="t" fillcolor="#a0a0a0" stroked="f"/>
         </w:pict>
       </w:r>
@@ -4447,7 +4783,21 @@
           <w:lang w:val="en-US"/>
         </w:rPr>
         <w:lastRenderedPageBreak/>
-        <w:t>This file indicates the Division I conferences that have existed over the years since 1985. Each conference is listed with an abbreviation and a longer name.</w:t>
+        <w:t xml:space="preserve">This file indicates the Division I </w:t>
+      </w:r>
+      <w:proofErr w:type="gramStart"/>
+      <w:r>
+        <w:rPr>
+          <w:lang w:val="en-US"/>
+        </w:rPr>
+        <w:t>conferences</w:t>
+      </w:r>
+      <w:proofErr w:type="gramEnd"/>
+      <w:r>
+        <w:rPr>
+          <w:lang w:val="en-US"/>
+        </w:rPr>
+        <w:t xml:space="preserve"> that have existed over the years since 1985. Each conference is listed with an abbreviation and a longer name.</w:t>
       </w:r>
     </w:p>
     <w:p>
@@ -4494,7 +4844,7 @@
     </w:p>
     <w:p>
       <w:r>
-        <w:pict>
+        <w:pict w14:anchorId="5E6B2128">
           <v:rect id="_x0000_i1047" style="width:337.5pt;height:0" o:hrpct="0" o:hrstd="t" o:hr="t" fillcolor="#a0a0a0" stroked="f"/>
         </w:pict>
       </w:r>
@@ -4635,7 +4985,7 @@
     </w:p>
     <w:p>
       <w:r>
-        <w:pict>
+        <w:pict w14:anchorId="4EE3DBF7">
           <v:rect id="_x0000_i1048" style="width:337.5pt;height:0" o:hrpct="0" o:hrstd="t" o:hr="t" fillcolor="#a0a0a0" stroked="f"/>
         </w:pict>
       </w:r>
@@ -4663,7 +5013,21 @@
         <w:rPr>
           <w:lang w:val="en-US"/>
         </w:rPr>
-        <w:t xml:space="preserve">This file indicates which games were part of each year's post-season conference tournaments (all of which finished on Selection Sunday or earlier), starting from the 2001 season. Many of these conference tournament games are held on neutral sites, and many of the games are played by tournament-caliber teams just a few days before the NCAA® tournament. Thus these games could be considered as very similar to NCAA® tournament games, and (depending on your methodology) may be of use in optimizing your predictions. However, this is NOT a new listing of games; these games are already present within the </w:t>
+        <w:t xml:space="preserve">This file indicates which games were part of each year's post-season conference tournaments (all of which finished on Selection Sunday or earlier), starting from the 2001 season. Many of these conference tournament games are held on neutral sites, and many of the games are played by tournament-caliber teams just a few days before the NCAA® tournament. </w:t>
+      </w:r>
+      <w:proofErr w:type="gramStart"/>
+      <w:r>
+        <w:rPr>
+          <w:lang w:val="en-US"/>
+        </w:rPr>
+        <w:t>Thus</w:t>
+      </w:r>
+      <w:proofErr w:type="gramEnd"/>
+      <w:r>
+        <w:rPr>
+          <w:lang w:val="en-US"/>
+        </w:rPr>
+        <w:t xml:space="preserve"> these games could be considered as very similar to NCAA® tournament games, and (depending on your methodology) may be of use in optimizing your predictions. However, this is NOT a new listing of games; these games are already present within the </w:t>
       </w:r>
       <w:proofErr w:type="spellStart"/>
       <w:r>
@@ -4691,7 +5055,21 @@
         <w:rPr>
           <w:lang w:val="en-US"/>
         </w:rPr>
-        <w:t xml:space="preserve"> files. So this file simply helps you to identify which of the "regular season" games since the 2001 season were actually conference tournament games, in case that is useful information.</w:t>
+        <w:t xml:space="preserve"> files. </w:t>
+      </w:r>
+      <w:proofErr w:type="gramStart"/>
+      <w:r>
+        <w:rPr>
+          <w:lang w:val="en-US"/>
+        </w:rPr>
+        <w:t>So</w:t>
+      </w:r>
+      <w:proofErr w:type="gramEnd"/>
+      <w:r>
+        <w:rPr>
+          <w:lang w:val="en-US"/>
+        </w:rPr>
+        <w:t xml:space="preserve"> this file simply helps you to identify which of the "regular season" games since the 2001 season were actually conference tournament games, in case that is useful information.</w:t>
       </w:r>
     </w:p>
     <w:p>
@@ -4808,7 +5186,7 @@
     </w:p>
     <w:p>
       <w:r>
-        <w:pict>
+        <w:pict w14:anchorId="167A63CE">
           <v:rect id="_x0000_i1049" style="width:337.5pt;height:0" o:hrpct="0" o:hrstd="t" o:hr="t" fillcolor="#a0a0a0" stroked="f"/>
         </w:pict>
       </w:r>
@@ -4929,7 +5307,7 @@
     </w:p>
     <w:p>
       <w:r>
-        <w:pict>
+        <w:pict w14:anchorId="70539DD7">
           <v:rect id="_x0000_i1050" style="width:337.5pt;height:0" o:hrpct="0" o:hrstd="t" o:hr="t" fillcolor="#a0a0a0" stroked="f"/>
         </w:pict>
       </w:r>
@@ -4987,7 +5365,7 @@
     </w:p>
     <w:p>
       <w:r>
-        <w:pict>
+        <w:pict w14:anchorId="52DB304C">
           <v:rect id="_x0000_i1051" style="width:337.5pt;height:0" o:hrpct="0" o:hrstd="t" o:hr="t" fillcolor="#a0a0a0" stroked="f"/>
         </w:pict>
       </w:r>
@@ -5050,6 +5428,20 @@
         <w:rPr>
           <w:lang w:val="en-US"/>
         </w:rPr>
+        <w:t>st.</w:t>
+      </w:r>
+      <w:proofErr w:type="spellEnd"/>
+      <w:r>
+        <w:rPr>
+          <w:lang w:val="en-US"/>
+        </w:rPr>
+        <w:t>", and "ball state", and "ball-</w:t>
+      </w:r>
+      <w:proofErr w:type="spellStart"/>
+      <w:r>
+        <w:rPr>
+          <w:lang w:val="en-US"/>
+        </w:rPr>
         <w:t>st</w:t>
       </w:r>
       <w:proofErr w:type="spellEnd"/>
@@ -5057,21 +5449,21 @@
         <w:rPr>
           <w:lang w:val="en-US"/>
         </w:rPr>
-        <w:t>.", and "ball state", and "ball-</w:t>
-      </w:r>
-      <w:proofErr w:type="spellStart"/>
-      <w:r>
-        <w:rPr>
-          <w:lang w:val="en-US"/>
-        </w:rPr>
-        <w:t>st</w:t>
-      </w:r>
-      <w:proofErr w:type="spellEnd"/>
-      <w:r>
-        <w:rPr>
-          <w:lang w:val="en-US"/>
-        </w:rPr>
-        <w:t>", and "ball-state"). Other teams have had more significant changes to their names over the years; for example, "Texas Pan-American" and "Texas-Rio Grande Valley" are actually the same school. The current list is obviously not exhaustive, and we encourage participants to identify additional mappings and upload extended versions of this file to the forums.</w:t>
+        <w:t xml:space="preserve">", and "ball-state"). Other teams have had more significant changes to their names over the years; for example, "Texas Pan-American" and "Texas-Rio Grande Valley" are </w:t>
+      </w:r>
+      <w:proofErr w:type="gramStart"/>
+      <w:r>
+        <w:rPr>
+          <w:lang w:val="en-US"/>
+        </w:rPr>
+        <w:t>actually the</w:t>
+      </w:r>
+      <w:proofErr w:type="gramEnd"/>
+      <w:r>
+        <w:rPr>
+          <w:lang w:val="en-US"/>
+        </w:rPr>
+        <w:t xml:space="preserve"> same school. The current list is obviously not exhaustive, and we encourage participants to identify additional mappings and upload extended versions of this file to the forums.</w:t>
       </w:r>
     </w:p>
     <w:p>
@@ -5096,7 +5488,21 @@
         <w:rPr>
           <w:lang w:val="en-US"/>
         </w:rPr>
-        <w:t> - this is the spelling of the team name. It is always expressed in all lowercase letters - e.g. "ball state" rather than "Ball State" - in order to emphasize that any comparisons should be case-insensitive when matching.</w:t>
+        <w:t xml:space="preserve"> - this is the spelling of the team name. It is always expressed in all lowercase letters - e.g. "ball state" rather than "Ball State" - </w:t>
+      </w:r>
+      <w:proofErr w:type="gramStart"/>
+      <w:r>
+        <w:rPr>
+          <w:lang w:val="en-US"/>
+        </w:rPr>
+        <w:t>in order to</w:t>
+      </w:r>
+      <w:proofErr w:type="gramEnd"/>
+      <w:r>
+        <w:rPr>
+          <w:lang w:val="en-US"/>
+        </w:rPr>
+        <w:t xml:space="preserve"> emphasize that any comparisons should be case-insensitive when matching.</w:t>
       </w:r>
     </w:p>
     <w:p>
@@ -5140,7 +5546,7 @@
     </w:p>
     <w:p>
       <w:r>
-        <w:pict>
+        <w:pict w14:anchorId="3DD8C2BA">
           <v:rect id="_x0000_i1052" style="width:337.5pt;height:0" o:hrpct="0" o:hrstd="t" o:hr="t" fillcolor="#a0a0a0" stroked="f"/>
         </w:pict>
       </w:r>
@@ -5177,7 +5583,35 @@
           <w:lang w:val="en-US"/>
         </w:rPr>
         <w:lastRenderedPageBreak/>
-        <w:t>This file identifies the mechanism by which teams are paired against each other, depending upon their seeds, as the tournament proceeds through its rounds. It can be of use in identifying, for a given historical game, what round it occurred in, and what the seeds/slots were for the two teams (the meaning of "slots" is described below). Because of the existence of play-in games for particular seed numbers, the pairings have small differences from year to year. You may need to know these specifics if you are trying to represent/simulate the exact workings of the tournament bracket.</w:t>
+        <w:t xml:space="preserve">This file identifies the mechanism by which teams are paired against each other, depending upon their seeds, as the tournament proceeds through its rounds. It can be of use in identifying, for a given historical game, what </w:t>
+      </w:r>
+      <w:proofErr w:type="gramStart"/>
+      <w:r>
+        <w:rPr>
+          <w:lang w:val="en-US"/>
+        </w:rPr>
+        <w:t>round</w:t>
+      </w:r>
+      <w:proofErr w:type="gramEnd"/>
+      <w:r>
+        <w:rPr>
+          <w:lang w:val="en-US"/>
+        </w:rPr>
+        <w:t xml:space="preserve"> it occurred in, and what the seeds/slots were for the two teams (the meaning of "slots" is described below). Because of the existence of play-in games for </w:t>
+      </w:r>
+      <w:proofErr w:type="gramStart"/>
+      <w:r>
+        <w:rPr>
+          <w:lang w:val="en-US"/>
+        </w:rPr>
+        <w:t>particular seed</w:t>
+      </w:r>
+      <w:proofErr w:type="gramEnd"/>
+      <w:r>
+        <w:rPr>
+          <w:lang w:val="en-US"/>
+        </w:rPr>
+        <w:t xml:space="preserve"> numbers, the pairings have small differences from year to year. You may need to know these specifics if you are trying to represent/simulate the exact workings of the tournament bracket.</w:t>
       </w:r>
     </w:p>
     <w:p>
@@ -5211,7 +5645,63 @@
         <w:rPr>
           <w:lang w:val="en-US"/>
         </w:rPr>
-        <w:t>Slot - this uniquely identifies one of the tournament games. For play-in games, it is a three-character string identifying the seed fulfilled by the winning team, such as W16 or Z13. For regular tournament games, it is a four-character string, where the first two characters tell you which round the game is (R1, R2, R3, R4, R5, or R6) and the second two characters tell you the expected seed of the favored team. Thus the first row is R1W1, identifying the Round 1 game played in the W bracket, where the favored team is the 1 seed. As a further example, the R2W1 slot indicates the Round 2 game that would have the 1 seed from the W bracket, assuming that all favored teams have won up to that point. The slot names are different for the final two rounds, where R5WX identifies the national semifinal game between the winners of regions W and X, and R5YZ identifies the national semifinal game between the winners of regions Y and Z, and R6CH identifies the championship game. The "slot" value is used in other columns in order to represent the advancement and pairings of winners of previous games.</w:t>
+        <w:t xml:space="preserve">Slot - this uniquely identifies one of the tournament games. For play-in games, it is a three-character string identifying the seed fulfilled by the winning team, such as W16 or Z13. For regular tournament games, it is a four-character string, where the first two characters tell you which </w:t>
+      </w:r>
+      <w:proofErr w:type="gramStart"/>
+      <w:r>
+        <w:rPr>
+          <w:lang w:val="en-US"/>
+        </w:rPr>
+        <w:t>round</w:t>
+      </w:r>
+      <w:proofErr w:type="gramEnd"/>
+      <w:r>
+        <w:rPr>
+          <w:lang w:val="en-US"/>
+        </w:rPr>
+        <w:t xml:space="preserve"> the game is (R1, R2, R3, R4, R5, or R6) and the second two characters tell you the expected seed of the favored team. </w:t>
+      </w:r>
+      <w:proofErr w:type="gramStart"/>
+      <w:r>
+        <w:rPr>
+          <w:lang w:val="en-US"/>
+        </w:rPr>
+        <w:t>Thus</w:t>
+      </w:r>
+      <w:proofErr w:type="gramEnd"/>
+      <w:r>
+        <w:rPr>
+          <w:lang w:val="en-US"/>
+        </w:rPr>
+        <w:t xml:space="preserve"> the first row is R1W1, identifying the Round 1 game played in the W bracket, where the favored team is the 1 seed. As a further example, the R2W1 slot indicates the Round 2 game that would have the 1 seed from the W bracket, </w:t>
+      </w:r>
+      <w:proofErr w:type="gramStart"/>
+      <w:r>
+        <w:rPr>
+          <w:lang w:val="en-US"/>
+        </w:rPr>
+        <w:t>assuming that</w:t>
+      </w:r>
+      <w:proofErr w:type="gramEnd"/>
+      <w:r>
+        <w:rPr>
+          <w:lang w:val="en-US"/>
+        </w:rPr>
+        <w:t xml:space="preserve"> all favored teams have won up to that point. The slot names are different for the final two rounds, where R5WX identifies the national semifinal game between the winners of regions W and X, and R5YZ identifies the national semifinal game between the winners of regions Y and Z, and R6CH identifies the championship game. The "slot" value is used in other columns </w:t>
+      </w:r>
+      <w:proofErr w:type="gramStart"/>
+      <w:r>
+        <w:rPr>
+          <w:lang w:val="en-US"/>
+        </w:rPr>
+        <w:t>in order to</w:t>
+      </w:r>
+      <w:proofErr w:type="gramEnd"/>
+      <w:r>
+        <w:rPr>
+          <w:lang w:val="en-US"/>
+        </w:rPr>
+        <w:t xml:space="preserve"> represent the advancement and pairings of winners of previous games.</w:t>
       </w:r>
     </w:p>
     <w:p>
@@ -5250,7 +5740,35 @@
         <w:rPr>
           <w:lang w:val="en-US"/>
         </w:rPr>
-        <w:t>", which during the 1985 tournament would have been Georgetown. Whereas for games from Round 2 or later, rather than a team seed, we will see a "slot" referenced in this column. So in the 33rd record of this file (slot R2W1), it tells us that the winners of slots R1W1 and R1W8 will face each other in Round 2. Of course, in the last few games of the tournament - the national semifinals and finals - it's not really meaningful to talk about a "strong seed" or "weak seed", since you would have #1 seeds favored to face each other, but those games are nevertheless represented in the same format for the sake of consistency.</w:t>
+        <w:t xml:space="preserve">", which during the 1985 tournament would have been Georgetown. Whereas for games from Round 2 or later, rather than a team seed, we will see a "slot" referenced in this column. </w:t>
+      </w:r>
+      <w:proofErr w:type="gramStart"/>
+      <w:r>
+        <w:rPr>
+          <w:lang w:val="en-US"/>
+        </w:rPr>
+        <w:t>So</w:t>
+      </w:r>
+      <w:proofErr w:type="gramEnd"/>
+      <w:r>
+        <w:rPr>
+          <w:lang w:val="en-US"/>
+        </w:rPr>
+        <w:t xml:space="preserve"> in the 33rd record of this file (slot R2W1), it tells us that the winners of slots R1W1 and R1W8 will face each other in Round 2. Of course, in the last few games of the tournament - the national semifinals and finals - it's not </w:t>
+      </w:r>
+      <w:proofErr w:type="gramStart"/>
+      <w:r>
+        <w:rPr>
+          <w:lang w:val="en-US"/>
+        </w:rPr>
+        <w:t>really meaningful</w:t>
+      </w:r>
+      <w:proofErr w:type="gramEnd"/>
+      <w:r>
+        <w:rPr>
+          <w:lang w:val="en-US"/>
+        </w:rPr>
+        <w:t xml:space="preserve"> to talk about a "strong seed" or "weak seed", since you would have #1 seeds favored to face each other, but those games are nevertheless represented in the same format for the sake of consistency.</w:t>
       </w:r>
     </w:p>
     <w:p>
@@ -5280,7 +5798,7 @@
     </w:p>
     <w:p>
       <w:r>
-        <w:pict>
+        <w:pict w14:anchorId="3FB341B9">
           <v:rect id="_x0000_i1053" style="width:337.5pt;height:0" o:hrpct="0" o:hrstd="t" o:hr="t" fillcolor="#a0a0a0" stroked="f"/>
         </w:pict>
       </w:r>
@@ -5308,7 +5826,21 @@
         <w:rPr>
           <w:lang w:val="en-US"/>
         </w:rPr>
-        <w:t xml:space="preserve">This file helps to represent the bracket structure in any given year. No matter where the play-in seeds are located, we can always know, for a given tournament seed, exactly what bracket slot they would be playing in, on each possible game round, and what the possible </w:t>
+        <w:t xml:space="preserve">This file helps to represent the bracket structure in any given year. No matter where the play-in seeds are located, we can always know, for a given tournament seed, exactly what bracket slot they would be playing in, on each possible game </w:t>
+      </w:r>
+      <w:proofErr w:type="gramStart"/>
+      <w:r>
+        <w:rPr>
+          <w:lang w:val="en-US"/>
+        </w:rPr>
+        <w:t>round</w:t>
+      </w:r>
+      <w:proofErr w:type="gramEnd"/>
+      <w:r>
+        <w:rPr>
+          <w:lang w:val="en-US"/>
+        </w:rPr>
+        <w:t xml:space="preserve">, and what the possible </w:t>
       </w:r>
       <w:proofErr w:type="spellStart"/>
       <w:r>
@@ -5371,7 +5903,21 @@
         <w:rPr>
           <w:lang w:val="en-US"/>
         </w:rPr>
-        <w:t> - this is the round during the tournament that the game would occur in, where Round 0 (zero) is for the play-in games, Rounds 1/2 are for the first weekend, Rounds 3/4 are for the second weekend, and Rounds 5/6 are the national semifinals and finals.</w:t>
+        <w:t xml:space="preserve"> - this is the round during the tournament that the game would occur in, where Round 0 (zero) is for the play-in games, </w:t>
+      </w:r>
+      <w:proofErr w:type="gramStart"/>
+      <w:r>
+        <w:rPr>
+          <w:lang w:val="en-US"/>
+        </w:rPr>
+        <w:t>Rounds</w:t>
+      </w:r>
+      <w:proofErr w:type="gramEnd"/>
+      <w:r>
+        <w:rPr>
+          <w:lang w:val="en-US"/>
+        </w:rPr>
+        <w:t xml:space="preserve"> 1/2 are for the first weekend, Rounds 3/4 are for the second weekend, and Rounds 5/6 are the national semifinals and finals.</w:t>
       </w:r>
     </w:p>
     <w:p>
@@ -5498,7 +6044,7 @@
 </file>
 
 <file path=word/numbering.xml><?xml version="1.0" encoding="utf-8"?>
-<w:numbering xmlns:ve="http://schemas.openxmlformats.org/markup-compatibility/2006" xmlns:o="urn:schemas-microsoft-com:office:office" xmlns:r="http://schemas.openxmlformats.org/officeDocument/2006/relationships" xmlns:m="http://schemas.openxmlformats.org/officeDocument/2006/math" xmlns:v="urn:schemas-microsoft-com:vml" xmlns:wp="http://schemas.openxmlformats.org/drawingml/2006/wordprocessingDrawing" xmlns:w10="urn:schemas-microsoft-com:office:word" xmlns:w="http://schemas.openxmlformats.org/wordprocessingml/2006/main" xmlns:wne="http://schemas.microsoft.com/office/word/2006/wordml">
+<w:numbering xmlns:wpc="http://schemas.microsoft.com/office/word/2010/wordprocessingCanvas" xmlns:mo="http://schemas.microsoft.com/office/mac/office/2008/main" xmlns:mc="http://schemas.openxmlformats.org/markup-compatibility/2006" xmlns:mv="urn:schemas-microsoft-com:mac:vml" xmlns:o="urn:schemas-microsoft-com:office:office" xmlns:r="http://schemas.openxmlformats.org/officeDocument/2006/relationships" xmlns:m="http://schemas.openxmlformats.org/officeDocument/2006/math" xmlns:v="urn:schemas-microsoft-com:vml" xmlns:wp14="http://schemas.microsoft.com/office/word/2010/wordprocessingDrawing" xmlns:wp="http://schemas.openxmlformats.org/drawingml/2006/wordprocessingDrawing" xmlns:w10="urn:schemas-microsoft-com:office:word" xmlns:w="http://schemas.openxmlformats.org/wordprocessingml/2006/main" xmlns:w14="http://schemas.microsoft.com/office/word/2010/wordml" xmlns:w15="http://schemas.microsoft.com/office/word/2012/wordml" xmlns:wpg="http://schemas.microsoft.com/office/word/2010/wordprocessingGroup" xmlns:wpi="http://schemas.microsoft.com/office/word/2010/wordprocessingInk" xmlns:wne="http://schemas.microsoft.com/office/word/2006/wordml" xmlns:wps="http://schemas.microsoft.com/office/word/2010/wordprocessingShape" mc:Ignorable="w14 w15 wp14">
   <w:abstractNum w:abstractNumId="0">
     <w:nsid w:val="00C8294D"/>
     <w:multiLevelType w:val="multilevel"/>
@@ -8999,7 +9545,7 @@
 </file>
 
 <file path=word/styles.xml><?xml version="1.0" encoding="utf-8"?>
-<w:styles xmlns:r="http://schemas.openxmlformats.org/officeDocument/2006/relationships" xmlns:w="http://schemas.openxmlformats.org/wordprocessingml/2006/main">
+<w:styles xmlns:mc="http://schemas.openxmlformats.org/markup-compatibility/2006" xmlns:r="http://schemas.openxmlformats.org/officeDocument/2006/relationships" xmlns:w="http://schemas.openxmlformats.org/wordprocessingml/2006/main" xmlns:w14="http://schemas.microsoft.com/office/word/2010/wordml" xmlns:w15="http://schemas.microsoft.com/office/word/2012/wordml" mc:Ignorable="w14 w15">
   <w:docDefaults>
     <w:rPrDefault>
       <w:rPr>
@@ -9015,144 +9561,389 @@
       </w:pPr>
     </w:pPrDefault>
   </w:docDefaults>
-  <w:latentStyles w:defLockedState="0" w:defUIPriority="99" w:defSemiHidden="1" w:defUnhideWhenUsed="1" w:defQFormat="0" w:count="267">
-    <w:lsdException w:name="Normal" w:semiHidden="0" w:uiPriority="0" w:unhideWhenUsed="0" w:qFormat="1"/>
-    <w:lsdException w:name="heading 1" w:semiHidden="0" w:uiPriority="9" w:unhideWhenUsed="0" w:qFormat="1"/>
-    <w:lsdException w:name="heading 2" w:uiPriority="9" w:qFormat="1"/>
-    <w:lsdException w:name="heading 3" w:uiPriority="9" w:qFormat="1"/>
-    <w:lsdException w:name="heading 4" w:uiPriority="9" w:qFormat="1"/>
-    <w:lsdException w:name="heading 5" w:uiPriority="9" w:qFormat="1"/>
-    <w:lsdException w:name="heading 6" w:uiPriority="9" w:qFormat="1"/>
-    <w:lsdException w:name="heading 7" w:uiPriority="9" w:qFormat="1"/>
-    <w:lsdException w:name="heading 8" w:uiPriority="9" w:qFormat="1"/>
-    <w:lsdException w:name="heading 9" w:uiPriority="9" w:qFormat="1"/>
-    <w:lsdException w:name="toc 1" w:uiPriority="39"/>
-    <w:lsdException w:name="toc 2" w:uiPriority="39"/>
-    <w:lsdException w:name="toc 3" w:uiPriority="39"/>
-    <w:lsdException w:name="toc 4" w:uiPriority="39"/>
-    <w:lsdException w:name="toc 5" w:uiPriority="39"/>
-    <w:lsdException w:name="toc 6" w:uiPriority="39"/>
-    <w:lsdException w:name="toc 7" w:uiPriority="39"/>
-    <w:lsdException w:name="toc 8" w:uiPriority="39"/>
-    <w:lsdException w:name="toc 9" w:uiPriority="39"/>
-    <w:lsdException w:name="caption" w:uiPriority="35" w:qFormat="1"/>
-    <w:lsdException w:name="Title" w:semiHidden="0" w:uiPriority="10" w:unhideWhenUsed="0" w:qFormat="1"/>
-    <w:lsdException w:name="Default Paragraph Font" w:uiPriority="1"/>
-    <w:lsdException w:name="Subtitle" w:semiHidden="0" w:uiPriority="11" w:unhideWhenUsed="0" w:qFormat="1"/>
-    <w:lsdException w:name="Strong" w:semiHidden="0" w:uiPriority="22" w:unhideWhenUsed="0" w:qFormat="1"/>
-    <w:lsdException w:name="Emphasis" w:semiHidden="0" w:uiPriority="20" w:unhideWhenUsed="0" w:qFormat="1"/>
-    <w:lsdException w:name="Table Grid" w:semiHidden="0" w:uiPriority="59" w:unhideWhenUsed="0"/>
-    <w:lsdException w:name="Placeholder Text" w:unhideWhenUsed="0"/>
-    <w:lsdException w:name="No Spacing" w:semiHidden="0" w:uiPriority="1" w:unhideWhenUsed="0" w:qFormat="1"/>
-    <w:lsdException w:name="Light Shading" w:semiHidden="0" w:uiPriority="60" w:unhideWhenUsed="0"/>
-    <w:lsdException w:name="Light List" w:semiHidden="0" w:uiPriority="61" w:unhideWhenUsed="0"/>
-    <w:lsdException w:name="Light Grid" w:semiHidden="0" w:uiPriority="62" w:unhideWhenUsed="0"/>
-    <w:lsdException w:name="Medium Shading 1" w:semiHidden="0" w:uiPriority="63" w:unhideWhenUsed="0"/>
-    <w:lsdException w:name="Medium Shading 2" w:semiHidden="0" w:uiPriority="64" w:unhideWhenUsed="0"/>
-    <w:lsdException w:name="Medium List 1" w:semiHidden="0" w:uiPriority="65" w:unhideWhenUsed="0"/>
-    <w:lsdException w:name="Medium List 2" w:semiHidden="0" w:uiPriority="66" w:unhideWhenUsed="0"/>
-    <w:lsdException w:name="Medium Grid 1" w:semiHidden="0" w:uiPriority="67" w:unhideWhenUsed="0"/>
-    <w:lsdException w:name="Medium Grid 2" w:semiHidden="0" w:uiPriority="68" w:unhideWhenUsed="0"/>
-    <w:lsdException w:name="Medium Grid 3" w:semiHidden="0" w:uiPriority="69" w:unhideWhenUsed="0"/>
-    <w:lsdException w:name="Dark List" w:semiHidden="0" w:uiPriority="70" w:unhideWhenUsed="0"/>
-    <w:lsdException w:name="Colorful Shading" w:semiHidden="0" w:uiPriority="71" w:unhideWhenUsed="0"/>
-    <w:lsdException w:name="Colorful List" w:semiHidden="0" w:uiPriority="72" w:unhideWhenUsed="0"/>
-    <w:lsdException w:name="Colorful Grid" w:semiHidden="0" w:uiPriority="73" w:unhideWhenUsed="0"/>
-    <w:lsdException w:name="Light Shading Accent 1" w:semiHidden="0" w:uiPriority="60" w:unhideWhenUsed="0"/>
-    <w:lsdException w:name="Light List Accent 1" w:semiHidden="0" w:uiPriority="61" w:unhideWhenUsed="0"/>
-    <w:lsdException w:name="Light Grid Accent 1" w:semiHidden="0" w:uiPriority="62" w:unhideWhenUsed="0"/>
-    <w:lsdException w:name="Medium Shading 1 Accent 1" w:semiHidden="0" w:uiPriority="63" w:unhideWhenUsed="0"/>
-    <w:lsdException w:name="Medium Shading 2 Accent 1" w:semiHidden="0" w:uiPriority="64" w:unhideWhenUsed="0"/>
-    <w:lsdException w:name="Medium List 1 Accent 1" w:semiHidden="0" w:uiPriority="65" w:unhideWhenUsed="0"/>
-    <w:lsdException w:name="Revision" w:unhideWhenUsed="0"/>
-    <w:lsdException w:name="List Paragraph" w:semiHidden="0" w:uiPriority="34" w:unhideWhenUsed="0" w:qFormat="1"/>
-    <w:lsdException w:name="Quote" w:semiHidden="0" w:uiPriority="29" w:unhideWhenUsed="0" w:qFormat="1"/>
-    <w:lsdException w:name="Intense Quote" w:semiHidden="0" w:uiPriority="30" w:unhideWhenUsed="0" w:qFormat="1"/>
-    <w:lsdException w:name="Medium List 2 Accent 1" w:semiHidden="0" w:uiPriority="66" w:unhideWhenUsed="0"/>
-    <w:lsdException w:name="Medium Grid 1 Accent 1" w:semiHidden="0" w:uiPriority="67" w:unhideWhenUsed="0"/>
-    <w:lsdException w:name="Medium Grid 2 Accent 1" w:semiHidden="0" w:uiPriority="68" w:unhideWhenUsed="0"/>
-    <w:lsdException w:name="Medium Grid 3 Accent 1" w:semiHidden="0" w:uiPriority="69" w:unhideWhenUsed="0"/>
-    <w:lsdException w:name="Dark List Accent 1" w:semiHidden="0" w:uiPriority="70" w:unhideWhenUsed="0"/>
-    <w:lsdException w:name="Colorful Shading Accent 1" w:semiHidden="0" w:uiPriority="71" w:unhideWhenUsed="0"/>
-    <w:lsdException w:name="Colorful List Accent 1" w:semiHidden="0" w:uiPriority="72" w:unhideWhenUsed="0"/>
-    <w:lsdException w:name="Colorful Grid Accent 1" w:semiHidden="0" w:uiPriority="73" w:unhideWhenUsed="0"/>
-    <w:lsdException w:name="Light Shading Accent 2" w:semiHidden="0" w:uiPriority="60" w:unhideWhenUsed="0"/>
-    <w:lsdException w:name="Light List Accent 2" w:semiHidden="0" w:uiPriority="61" w:unhideWhenUsed="0"/>
-    <w:lsdException w:name="Light Grid Accent 2" w:semiHidden="0" w:uiPriority="62" w:unhideWhenUsed="0"/>
-    <w:lsdException w:name="Medium Shading 1 Accent 2" w:semiHidden="0" w:uiPriority="63" w:unhideWhenUsed="0"/>
-    <w:lsdException w:name="Medium Shading 2 Accent 2" w:semiHidden="0" w:uiPriority="64" w:unhideWhenUsed="0"/>
-    <w:lsdException w:name="Medium List 1 Accent 2" w:semiHidden="0" w:uiPriority="65" w:unhideWhenUsed="0"/>
-    <w:lsdException w:name="Medium List 2 Accent 2" w:semiHidden="0" w:uiPriority="66" w:unhideWhenUsed="0"/>
-    <w:lsdException w:name="Medium Grid 1 Accent 2" w:semiHidden="0" w:uiPriority="67" w:unhideWhenUsed="0"/>
-    <w:lsdException w:name="Medium Grid 2 Accent 2" w:semiHidden="0" w:uiPriority="68" w:unhideWhenUsed="0"/>
-    <w:lsdException w:name="Medium Grid 3 Accent 2" w:semiHidden="0" w:uiPriority="69" w:unhideWhenUsed="0"/>
-    <w:lsdException w:name="Dark List Accent 2" w:semiHidden="0" w:uiPriority="70" w:unhideWhenUsed="0"/>
-    <w:lsdException w:name="Colorful Shading Accent 2" w:semiHidden="0" w:uiPriority="71" w:unhideWhenUsed="0"/>
-    <w:lsdException w:name="Colorful List Accent 2" w:semiHidden="0" w:uiPriority="72" w:unhideWhenUsed="0"/>
-    <w:lsdException w:name="Colorful Grid Accent 2" w:semiHidden="0" w:uiPriority="73" w:unhideWhenUsed="0"/>
-    <w:lsdException w:name="Light Shading Accent 3" w:semiHidden="0" w:uiPriority="60" w:unhideWhenUsed="0"/>
-    <w:lsdException w:name="Light List Accent 3" w:semiHidden="0" w:uiPriority="61" w:unhideWhenUsed="0"/>
-    <w:lsdException w:name="Light Grid Accent 3" w:semiHidden="0" w:uiPriority="62" w:unhideWhenUsed="0"/>
-    <w:lsdException w:name="Medium Shading 1 Accent 3" w:semiHidden="0" w:uiPriority="63" w:unhideWhenUsed="0"/>
-    <w:lsdException w:name="Medium Shading 2 Accent 3" w:semiHidden="0" w:uiPriority="64" w:unhideWhenUsed="0"/>
-    <w:lsdException w:name="Medium List 1 Accent 3" w:semiHidden="0" w:uiPriority="65" w:unhideWhenUsed="0"/>
-    <w:lsdException w:name="Medium List 2 Accent 3" w:semiHidden="0" w:uiPriority="66" w:unhideWhenUsed="0"/>
-    <w:lsdException w:name="Medium Grid 1 Accent 3" w:semiHidden="0" w:uiPriority="67" w:unhideWhenUsed="0"/>
-    <w:lsdException w:name="Medium Grid 2 Accent 3" w:semiHidden="0" w:uiPriority="68" w:unhideWhenUsed="0"/>
-    <w:lsdException w:name="Medium Grid 3 Accent 3" w:semiHidden="0" w:uiPriority="69" w:unhideWhenUsed="0"/>
-    <w:lsdException w:name="Dark List Accent 3" w:semiHidden="0" w:uiPriority="70" w:unhideWhenUsed="0"/>
-    <w:lsdException w:name="Colorful Shading Accent 3" w:semiHidden="0" w:uiPriority="71" w:unhideWhenUsed="0"/>
-    <w:lsdException w:name="Colorful List Accent 3" w:semiHidden="0" w:uiPriority="72" w:unhideWhenUsed="0"/>
-    <w:lsdException w:name="Colorful Grid Accent 3" w:semiHidden="0" w:uiPriority="73" w:unhideWhenUsed="0"/>
-    <w:lsdException w:name="Light Shading Accent 4" w:semiHidden="0" w:uiPriority="60" w:unhideWhenUsed="0"/>
-    <w:lsdException w:name="Light List Accent 4" w:semiHidden="0" w:uiPriority="61" w:unhideWhenUsed="0"/>
-    <w:lsdException w:name="Light Grid Accent 4" w:semiHidden="0" w:uiPriority="62" w:unhideWhenUsed="0"/>
-    <w:lsdException w:name="Medium Shading 1 Accent 4" w:semiHidden="0" w:uiPriority="63" w:unhideWhenUsed="0"/>
-    <w:lsdException w:name="Medium Shading 2 Accent 4" w:semiHidden="0" w:uiPriority="64" w:unhideWhenUsed="0"/>
-    <w:lsdException w:name="Medium List 1 Accent 4" w:semiHidden="0" w:uiPriority="65" w:unhideWhenUsed="0"/>
-    <w:lsdException w:name="Medium List 2 Accent 4" w:semiHidden="0" w:uiPriority="66" w:unhideWhenUsed="0"/>
-    <w:lsdException w:name="Medium Grid 1 Accent 4" w:semiHidden="0" w:uiPriority="67" w:unhideWhenUsed="0"/>
-    <w:lsdException w:name="Medium Grid 2 Accent 4" w:semiHidden="0" w:uiPriority="68" w:unhideWhenUsed="0"/>
-    <w:lsdException w:name="Medium Grid 3 Accent 4" w:semiHidden="0" w:uiPriority="69" w:unhideWhenUsed="0"/>
-    <w:lsdException w:name="Dark List Accent 4" w:semiHidden="0" w:uiPriority="70" w:unhideWhenUsed="0"/>
-    <w:lsdException w:name="Colorful Shading Accent 4" w:semiHidden="0" w:uiPriority="71" w:unhideWhenUsed="0"/>
-    <w:lsdException w:name="Colorful List Accent 4" w:semiHidden="0" w:uiPriority="72" w:unhideWhenUsed="0"/>
-    <w:lsdException w:name="Colorful Grid Accent 4" w:semiHidden="0" w:uiPriority="73" w:unhideWhenUsed="0"/>
-    <w:lsdException w:name="Light Shading Accent 5" w:semiHidden="0" w:uiPriority="60" w:unhideWhenUsed="0"/>
-    <w:lsdException w:name="Light List Accent 5" w:semiHidden="0" w:uiPriority="61" w:unhideWhenUsed="0"/>
-    <w:lsdException w:name="Light Grid Accent 5" w:semiHidden="0" w:uiPriority="62" w:unhideWhenUsed="0"/>
-    <w:lsdException w:name="Medium Shading 1 Accent 5" w:semiHidden="0" w:uiPriority="63" w:unhideWhenUsed="0"/>
-    <w:lsdException w:name="Medium Shading 2 Accent 5" w:semiHidden="0" w:uiPriority="64" w:unhideWhenUsed="0"/>
-    <w:lsdException w:name="Medium List 1 Accent 5" w:semiHidden="0" w:uiPriority="65" w:unhideWhenUsed="0"/>
-    <w:lsdException w:name="Medium List 2 Accent 5" w:semiHidden="0" w:uiPriority="66" w:unhideWhenUsed="0"/>
-    <w:lsdException w:name="Medium Grid 1 Accent 5" w:semiHidden="0" w:uiPriority="67" w:unhideWhenUsed="0"/>
-    <w:lsdException w:name="Medium Grid 2 Accent 5" w:semiHidden="0" w:uiPriority="68" w:unhideWhenUsed="0"/>
-    <w:lsdException w:name="Medium Grid 3 Accent 5" w:semiHidden="0" w:uiPriority="69" w:unhideWhenUsed="0"/>
-    <w:lsdException w:name="Dark List Accent 5" w:semiHidden="0" w:uiPriority="70" w:unhideWhenUsed="0"/>
-    <w:lsdException w:name="Colorful Shading Accent 5" w:semiHidden="0" w:uiPriority="71" w:unhideWhenUsed="0"/>
-    <w:lsdException w:name="Colorful List Accent 5" w:semiHidden="0" w:uiPriority="72" w:unhideWhenUsed="0"/>
-    <w:lsdException w:name="Colorful Grid Accent 5" w:semiHidden="0" w:uiPriority="73" w:unhideWhenUsed="0"/>
-    <w:lsdException w:name="Light Shading Accent 6" w:semiHidden="0" w:uiPriority="60" w:unhideWhenUsed="0"/>
-    <w:lsdException w:name="Light List Accent 6" w:semiHidden="0" w:uiPriority="61" w:unhideWhenUsed="0"/>
-    <w:lsdException w:name="Light Grid Accent 6" w:semiHidden="0" w:uiPriority="62" w:unhideWhenUsed="0"/>
-    <w:lsdException w:name="Medium Shading 1 Accent 6" w:semiHidden="0" w:uiPriority="63" w:unhideWhenUsed="0"/>
-    <w:lsdException w:name="Medium Shading 2 Accent 6" w:semiHidden="0" w:uiPriority="64" w:unhideWhenUsed="0"/>
-    <w:lsdException w:name="Medium List 1 Accent 6" w:semiHidden="0" w:uiPriority="65" w:unhideWhenUsed="0"/>
-    <w:lsdException w:name="Medium List 2 Accent 6" w:semiHidden="0" w:uiPriority="66" w:unhideWhenUsed="0"/>
-    <w:lsdException w:name="Medium Grid 1 Accent 6" w:semiHidden="0" w:uiPriority="67" w:unhideWhenUsed="0"/>
-    <w:lsdException w:name="Medium Grid 2 Accent 6" w:semiHidden="0" w:uiPriority="68" w:unhideWhenUsed="0"/>
-    <w:lsdException w:name="Medium Grid 3 Accent 6" w:semiHidden="0" w:uiPriority="69" w:unhideWhenUsed="0"/>
-    <w:lsdException w:name="Dark List Accent 6" w:semiHidden="0" w:uiPriority="70" w:unhideWhenUsed="0"/>
-    <w:lsdException w:name="Colorful Shading Accent 6" w:semiHidden="0" w:uiPriority="71" w:unhideWhenUsed="0"/>
-    <w:lsdException w:name="Colorful List Accent 6" w:semiHidden="0" w:uiPriority="72" w:unhideWhenUsed="0"/>
-    <w:lsdException w:name="Colorful Grid Accent 6" w:semiHidden="0" w:uiPriority="73" w:unhideWhenUsed="0"/>
-    <w:lsdException w:name="Subtle Emphasis" w:semiHidden="0" w:uiPriority="19" w:unhideWhenUsed="0" w:qFormat="1"/>
-    <w:lsdException w:name="Intense Emphasis" w:semiHidden="0" w:uiPriority="21" w:unhideWhenUsed="0" w:qFormat="1"/>
-    <w:lsdException w:name="Subtle Reference" w:semiHidden="0" w:uiPriority="31" w:unhideWhenUsed="0" w:qFormat="1"/>
-    <w:lsdException w:name="Intense Reference" w:semiHidden="0" w:uiPriority="32" w:unhideWhenUsed="0" w:qFormat="1"/>
-    <w:lsdException w:name="Book Title" w:semiHidden="0" w:uiPriority="33" w:unhideWhenUsed="0" w:qFormat="1"/>
-    <w:lsdException w:name="Bibliography" w:uiPriority="37"/>
-    <w:lsdException w:name="TOC Heading" w:uiPriority="39" w:qFormat="1"/>
+  <w:latentStyles w:defLockedState="0" w:defUIPriority="99" w:defSemiHidden="0" w:defUnhideWhenUsed="0" w:defQFormat="0" w:count="382">
+    <w:lsdException w:name="Normal" w:uiPriority="0" w:qFormat="1"/>
+    <w:lsdException w:name="heading 1" w:uiPriority="9" w:qFormat="1"/>
+    <w:lsdException w:name="heading 2" w:semiHidden="1" w:uiPriority="9" w:unhideWhenUsed="1" w:qFormat="1"/>
+    <w:lsdException w:name="heading 3" w:semiHidden="1" w:uiPriority="9" w:unhideWhenUsed="1" w:qFormat="1"/>
+    <w:lsdException w:name="heading 4" w:semiHidden="1" w:uiPriority="9" w:unhideWhenUsed="1" w:qFormat="1"/>
+    <w:lsdException w:name="heading 5" w:semiHidden="1" w:uiPriority="9" w:unhideWhenUsed="1" w:qFormat="1"/>
+    <w:lsdException w:name="heading 6" w:semiHidden="1" w:uiPriority="9" w:unhideWhenUsed="1" w:qFormat="1"/>
+    <w:lsdException w:name="heading 7" w:semiHidden="1" w:uiPriority="9" w:unhideWhenUsed="1" w:qFormat="1"/>
+    <w:lsdException w:name="heading 8" w:semiHidden="1" w:uiPriority="9" w:unhideWhenUsed="1" w:qFormat="1"/>
+    <w:lsdException w:name="heading 9" w:semiHidden="1" w:uiPriority="9" w:unhideWhenUsed="1" w:qFormat="1"/>
+    <w:lsdException w:name="index 1" w:semiHidden="1" w:unhideWhenUsed="1"/>
+    <w:lsdException w:name="index 2" w:semiHidden="1" w:unhideWhenUsed="1"/>
+    <w:lsdException w:name="index 3" w:semiHidden="1" w:unhideWhenUsed="1"/>
+    <w:lsdException w:name="index 4" w:semiHidden="1" w:unhideWhenUsed="1"/>
+    <w:lsdException w:name="index 5" w:semiHidden="1" w:unhideWhenUsed="1"/>
+    <w:lsdException w:name="index 6" w:semiHidden="1" w:unhideWhenUsed="1"/>
+    <w:lsdException w:name="index 7" w:semiHidden="1" w:unhideWhenUsed="1"/>
+    <w:lsdException w:name="index 8" w:semiHidden="1" w:unhideWhenUsed="1"/>
+    <w:lsdException w:name="index 9" w:semiHidden="1" w:unhideWhenUsed="1"/>
+    <w:lsdException w:name="toc 1" w:semiHidden="1" w:uiPriority="39" w:unhideWhenUsed="1"/>
+    <w:lsdException w:name="toc 2" w:semiHidden="1" w:uiPriority="39" w:unhideWhenUsed="1"/>
+    <w:lsdException w:name="toc 3" w:semiHidden="1" w:uiPriority="39" w:unhideWhenUsed="1"/>
+    <w:lsdException w:name="toc 4" w:semiHidden="1" w:uiPriority="39" w:unhideWhenUsed="1"/>
+    <w:lsdException w:name="toc 5" w:semiHidden="1" w:uiPriority="39" w:unhideWhenUsed="1"/>
+    <w:lsdException w:name="toc 6" w:semiHidden="1" w:uiPriority="39" w:unhideWhenUsed="1"/>
+    <w:lsdException w:name="toc 7" w:semiHidden="1" w:uiPriority="39" w:unhideWhenUsed="1"/>
+    <w:lsdException w:name="toc 8" w:semiHidden="1" w:uiPriority="39" w:unhideWhenUsed="1"/>
+    <w:lsdException w:name="toc 9" w:semiHidden="1" w:uiPriority="39" w:unhideWhenUsed="1"/>
+    <w:lsdException w:name="Normal Indent" w:semiHidden="1" w:unhideWhenUsed="1"/>
+    <w:lsdException w:name="footnote text" w:semiHidden="1" w:unhideWhenUsed="1"/>
+    <w:lsdException w:name="annotation text" w:semiHidden="1" w:unhideWhenUsed="1"/>
+    <w:lsdException w:name="header" w:semiHidden="1" w:unhideWhenUsed="1"/>
+    <w:lsdException w:name="footer" w:semiHidden="1" w:unhideWhenUsed="1"/>
+    <w:lsdException w:name="index heading" w:semiHidden="1" w:unhideWhenUsed="1"/>
+    <w:lsdException w:name="caption" w:semiHidden="1" w:uiPriority="35" w:unhideWhenUsed="1" w:qFormat="1"/>
+    <w:lsdException w:name="table of figures" w:semiHidden="1" w:unhideWhenUsed="1"/>
+    <w:lsdException w:name="envelope address" w:semiHidden="1" w:unhideWhenUsed="1"/>
+    <w:lsdException w:name="envelope return" w:semiHidden="1" w:unhideWhenUsed="1"/>
+    <w:lsdException w:name="footnote reference" w:semiHidden="1" w:unhideWhenUsed="1"/>
+    <w:lsdException w:name="annotation reference" w:semiHidden="1" w:unhideWhenUsed="1"/>
+    <w:lsdException w:name="line number" w:semiHidden="1" w:unhideWhenUsed="1"/>
+    <w:lsdException w:name="page number" w:semiHidden="1" w:unhideWhenUsed="1"/>
+    <w:lsdException w:name="endnote reference" w:semiHidden="1" w:unhideWhenUsed="1"/>
+    <w:lsdException w:name="endnote text" w:semiHidden="1" w:unhideWhenUsed="1"/>
+    <w:lsdException w:name="table of authorities" w:semiHidden="1" w:unhideWhenUsed="1"/>
+    <w:lsdException w:name="macro" w:semiHidden="1" w:unhideWhenUsed="1"/>
+    <w:lsdException w:name="toa heading" w:semiHidden="1" w:unhideWhenUsed="1"/>
+    <w:lsdException w:name="List" w:semiHidden="1" w:unhideWhenUsed="1"/>
+    <w:lsdException w:name="List Bullet" w:semiHidden="1" w:unhideWhenUsed="1"/>
+    <w:lsdException w:name="List Number" w:semiHidden="1" w:unhideWhenUsed="1"/>
+    <w:lsdException w:name="List 2" w:semiHidden="1" w:unhideWhenUsed="1"/>
+    <w:lsdException w:name="List 3" w:semiHidden="1" w:unhideWhenUsed="1"/>
+    <w:lsdException w:name="List 4" w:semiHidden="1" w:unhideWhenUsed="1"/>
+    <w:lsdException w:name="List 5" w:semiHidden="1" w:unhideWhenUsed="1"/>
+    <w:lsdException w:name="List Bullet 2" w:semiHidden="1" w:unhideWhenUsed="1"/>
+    <w:lsdException w:name="List Bullet 3" w:semiHidden="1" w:unhideWhenUsed="1"/>
+    <w:lsdException w:name="List Bullet 4" w:semiHidden="1" w:unhideWhenUsed="1"/>
+    <w:lsdException w:name="List Bullet 5" w:semiHidden="1" w:unhideWhenUsed="1"/>
+    <w:lsdException w:name="List Number 2" w:semiHidden="1" w:unhideWhenUsed="1"/>
+    <w:lsdException w:name="List Number 3" w:semiHidden="1" w:unhideWhenUsed="1"/>
+    <w:lsdException w:name="List Number 4" w:semiHidden="1" w:unhideWhenUsed="1"/>
+    <w:lsdException w:name="List Number 5" w:semiHidden="1" w:unhideWhenUsed="1"/>
+    <w:lsdException w:name="Title" w:uiPriority="10" w:qFormat="1"/>
+    <w:lsdException w:name="Closing" w:semiHidden="1" w:unhideWhenUsed="1"/>
+    <w:lsdException w:name="Signature" w:semiHidden="1" w:unhideWhenUsed="1"/>
+    <w:lsdException w:name="Default Paragraph Font" w:semiHidden="1" w:uiPriority="1" w:unhideWhenUsed="1"/>
+    <w:lsdException w:name="Body Text" w:semiHidden="1" w:unhideWhenUsed="1"/>
+    <w:lsdException w:name="Body Text Indent" w:semiHidden="1" w:unhideWhenUsed="1"/>
+    <w:lsdException w:name="List Continue" w:semiHidden="1" w:unhideWhenUsed="1"/>
+    <w:lsdException w:name="List Continue 2" w:semiHidden="1" w:unhideWhenUsed="1"/>
+    <w:lsdException w:name="List Continue 3" w:semiHidden="1" w:unhideWhenUsed="1"/>
+    <w:lsdException w:name="List Continue 4" w:semiHidden="1" w:unhideWhenUsed="1"/>
+    <w:lsdException w:name="List Continue 5" w:semiHidden="1" w:unhideWhenUsed="1"/>
+    <w:lsdException w:name="Message Header" w:semiHidden="1" w:unhideWhenUsed="1"/>
+    <w:lsdException w:name="Subtitle" w:uiPriority="11" w:qFormat="1"/>
+    <w:lsdException w:name="Salutation" w:semiHidden="1" w:unhideWhenUsed="1"/>
+    <w:lsdException w:name="Date" w:semiHidden="1" w:unhideWhenUsed="1"/>
+    <w:lsdException w:name="Body Text First Indent" w:semiHidden="1" w:unhideWhenUsed="1"/>
+    <w:lsdException w:name="Body Text First Indent 2" w:semiHidden="1" w:unhideWhenUsed="1"/>
+    <w:lsdException w:name="Note Heading" w:semiHidden="1" w:unhideWhenUsed="1"/>
+    <w:lsdException w:name="Body Text 2" w:semiHidden="1" w:unhideWhenUsed="1"/>
+    <w:lsdException w:name="Body Text 3" w:semiHidden="1" w:unhideWhenUsed="1"/>
+    <w:lsdException w:name="Body Text Indent 2" w:semiHidden="1" w:unhideWhenUsed="1"/>
+    <w:lsdException w:name="Body Text Indent 3" w:semiHidden="1" w:unhideWhenUsed="1"/>
+    <w:lsdException w:name="Block Text" w:semiHidden="1" w:unhideWhenUsed="1"/>
+    <w:lsdException w:name="Hyperlink" w:semiHidden="1" w:unhideWhenUsed="1"/>
+    <w:lsdException w:name="FollowedHyperlink" w:semiHidden="1" w:unhideWhenUsed="1"/>
+    <w:lsdException w:name="Strong" w:uiPriority="22" w:qFormat="1"/>
+    <w:lsdException w:name="Emphasis" w:uiPriority="20" w:qFormat="1"/>
+    <w:lsdException w:name="Document Map" w:semiHidden="1" w:unhideWhenUsed="1"/>
+    <w:lsdException w:name="Plain Text" w:semiHidden="1" w:unhideWhenUsed="1"/>
+    <w:lsdException w:name="E-mail Signature" w:semiHidden="1" w:unhideWhenUsed="1"/>
+    <w:lsdException w:name="HTML Top of Form" w:semiHidden="1" w:unhideWhenUsed="1"/>
+    <w:lsdException w:name="HTML Bottom of Form" w:semiHidden="1" w:unhideWhenUsed="1"/>
+    <w:lsdException w:name="Normal (Web)" w:semiHidden="1" w:unhideWhenUsed="1"/>
+    <w:lsdException w:name="HTML Acronym" w:semiHidden="1" w:unhideWhenUsed="1"/>
+    <w:lsdException w:name="HTML Address" w:semiHidden="1" w:unhideWhenUsed="1"/>
+    <w:lsdException w:name="HTML Cite" w:semiHidden="1" w:unhideWhenUsed="1"/>
+    <w:lsdException w:name="HTML Code" w:semiHidden="1" w:unhideWhenUsed="1"/>
+    <w:lsdException w:name="HTML Definition" w:semiHidden="1" w:unhideWhenUsed="1"/>
+    <w:lsdException w:name="HTML Keyboard" w:semiHidden="1" w:unhideWhenUsed="1"/>
+    <w:lsdException w:name="HTML Preformatted" w:semiHidden="1" w:unhideWhenUsed="1"/>
+    <w:lsdException w:name="HTML Sample" w:semiHidden="1" w:unhideWhenUsed="1"/>
+    <w:lsdException w:name="HTML Typewriter" w:semiHidden="1" w:unhideWhenUsed="1"/>
+    <w:lsdException w:name="HTML Variable" w:semiHidden="1" w:unhideWhenUsed="1"/>
+    <w:lsdException w:name="Normal Table" w:semiHidden="1" w:unhideWhenUsed="1"/>
+    <w:lsdException w:name="annotation subject" w:semiHidden="1" w:unhideWhenUsed="1"/>
+    <w:lsdException w:name="No List" w:semiHidden="1" w:unhideWhenUsed="1"/>
+    <w:lsdException w:name="Outline List 1" w:semiHidden="1" w:unhideWhenUsed="1"/>
+    <w:lsdException w:name="Outline List 2" w:semiHidden="1" w:unhideWhenUsed="1"/>
+    <w:lsdException w:name="Outline List 3" w:semiHidden="1" w:unhideWhenUsed="1"/>
+    <w:lsdException w:name="Table Simple 1" w:semiHidden="1" w:unhideWhenUsed="1"/>
+    <w:lsdException w:name="Table Simple 2" w:semiHidden="1" w:unhideWhenUsed="1"/>
+    <w:lsdException w:name="Table Simple 3" w:semiHidden="1" w:unhideWhenUsed="1"/>
+    <w:lsdException w:name="Table Classic 1" w:semiHidden="1" w:unhideWhenUsed="1"/>
+    <w:lsdException w:name="Table Classic 2" w:semiHidden="1" w:unhideWhenUsed="1"/>
+    <w:lsdException w:name="Table Classic 3" w:semiHidden="1" w:unhideWhenUsed="1"/>
+    <w:lsdException w:name="Table Classic 4" w:semiHidden="1" w:unhideWhenUsed="1"/>
+    <w:lsdException w:name="Table Colorful 1" w:semiHidden="1" w:unhideWhenUsed="1"/>
+    <w:lsdException w:name="Table Colorful 2" w:semiHidden="1" w:unhideWhenUsed="1"/>
+    <w:lsdException w:name="Table Colorful 3" w:semiHidden="1" w:unhideWhenUsed="1"/>
+    <w:lsdException w:name="Table Columns 1" w:semiHidden="1" w:unhideWhenUsed="1"/>
+    <w:lsdException w:name="Table Columns 2" w:semiHidden="1" w:unhideWhenUsed="1"/>
+    <w:lsdException w:name="Table Columns 3" w:semiHidden="1" w:unhideWhenUsed="1"/>
+    <w:lsdException w:name="Table Columns 4" w:semiHidden="1" w:unhideWhenUsed="1"/>
+    <w:lsdException w:name="Table Columns 5" w:semiHidden="1" w:unhideWhenUsed="1"/>
+    <w:lsdException w:name="Table Grid 1" w:semiHidden="1" w:unhideWhenUsed="1"/>
+    <w:lsdException w:name="Table Grid 2" w:semiHidden="1" w:unhideWhenUsed="1"/>
+    <w:lsdException w:name="Table Grid 3" w:semiHidden="1" w:unhideWhenUsed="1"/>
+    <w:lsdException w:name="Table Grid 4" w:semiHidden="1" w:unhideWhenUsed="1"/>
+    <w:lsdException w:name="Table Grid 5" w:semiHidden="1" w:unhideWhenUsed="1"/>
+    <w:lsdException w:name="Table Grid 6" w:semiHidden="1" w:unhideWhenUsed="1"/>
+    <w:lsdException w:name="Table Grid 7" w:semiHidden="1" w:unhideWhenUsed="1"/>
+    <w:lsdException w:name="Table Grid 8" w:semiHidden="1" w:unhideWhenUsed="1"/>
+    <w:lsdException w:name="Table List 1" w:semiHidden="1" w:unhideWhenUsed="1"/>
+    <w:lsdException w:name="Table List 2" w:semiHidden="1" w:unhideWhenUsed="1"/>
+    <w:lsdException w:name="Table List 3" w:semiHidden="1" w:unhideWhenUsed="1"/>
+    <w:lsdException w:name="Table List 4" w:semiHidden="1" w:unhideWhenUsed="1"/>
+    <w:lsdException w:name="Table List 5" w:semiHidden="1" w:unhideWhenUsed="1"/>
+    <w:lsdException w:name="Table List 6" w:semiHidden="1" w:unhideWhenUsed="1"/>
+    <w:lsdException w:name="Table List 7" w:semiHidden="1" w:unhideWhenUsed="1"/>
+    <w:lsdException w:name="Table List 8" w:semiHidden="1" w:unhideWhenUsed="1"/>
+    <w:lsdException w:name="Table 3D effects 1" w:semiHidden="1" w:unhideWhenUsed="1"/>
+    <w:lsdException w:name="Table 3D effects 2" w:semiHidden="1" w:unhideWhenUsed="1"/>
+    <w:lsdException w:name="Table 3D effects 3" w:semiHidden="1" w:unhideWhenUsed="1"/>
+    <w:lsdException w:name="Table Contemporary" w:semiHidden="1" w:unhideWhenUsed="1"/>
+    <w:lsdException w:name="Table Elegant" w:semiHidden="1" w:unhideWhenUsed="1"/>
+    <w:lsdException w:name="Table Professional" w:semiHidden="1" w:unhideWhenUsed="1"/>
+    <w:lsdException w:name="Table Subtle 1" w:semiHidden="1" w:unhideWhenUsed="1"/>
+    <w:lsdException w:name="Table Subtle 2" w:semiHidden="1" w:unhideWhenUsed="1"/>
+    <w:lsdException w:name="Table Web 1" w:semiHidden="1" w:unhideWhenUsed="1"/>
+    <w:lsdException w:name="Table Web 2" w:semiHidden="1" w:unhideWhenUsed="1"/>
+    <w:lsdException w:name="Table Web 3" w:semiHidden="1" w:unhideWhenUsed="1"/>
+    <w:lsdException w:name="Balloon Text" w:semiHidden="1" w:unhideWhenUsed="1"/>
+    <w:lsdException w:name="Table Grid" w:uiPriority="59"/>
+    <w:lsdException w:name="Table Theme" w:semiHidden="1" w:unhideWhenUsed="1"/>
+    <w:lsdException w:name="Note Level 1" w:semiHidden="1" w:unhideWhenUsed="1"/>
+    <w:lsdException w:name="Note Level 2" w:semiHidden="1" w:unhideWhenUsed="1"/>
+    <w:lsdException w:name="Note Level 3" w:semiHidden="1" w:unhideWhenUsed="1"/>
+    <w:lsdException w:name="Note Level 4" w:semiHidden="1" w:unhideWhenUsed="1"/>
+    <w:lsdException w:name="Note Level 5" w:semiHidden="1" w:unhideWhenUsed="1"/>
+    <w:lsdException w:name="Note Level 6" w:semiHidden="1" w:unhideWhenUsed="1"/>
+    <w:lsdException w:name="Note Level 7" w:semiHidden="1" w:unhideWhenUsed="1"/>
+    <w:lsdException w:name="Note Level 8" w:semiHidden="1" w:unhideWhenUsed="1"/>
+    <w:lsdException w:name="Note Level 9" w:semiHidden="1" w:unhideWhenUsed="1"/>
+    <w:lsdException w:name="Placeholder Text" w:semiHidden="1"/>
+    <w:lsdException w:name="No Spacing" w:uiPriority="1" w:qFormat="1"/>
+    <w:lsdException w:name="Light Shading" w:uiPriority="60"/>
+    <w:lsdException w:name="Light List" w:uiPriority="61"/>
+    <w:lsdException w:name="Light Grid" w:uiPriority="62"/>
+    <w:lsdException w:name="Medium Shading 1" w:uiPriority="63"/>
+    <w:lsdException w:name="Medium Shading 2" w:uiPriority="64"/>
+    <w:lsdException w:name="Medium List 1" w:uiPriority="65"/>
+    <w:lsdException w:name="Medium List 2" w:uiPriority="66"/>
+    <w:lsdException w:name="Medium Grid 1" w:uiPriority="67"/>
+    <w:lsdException w:name="Medium Grid 2" w:uiPriority="68"/>
+    <w:lsdException w:name="Medium Grid 3" w:uiPriority="69"/>
+    <w:lsdException w:name="Dark List" w:uiPriority="70"/>
+    <w:lsdException w:name="Colorful Shading" w:uiPriority="71"/>
+    <w:lsdException w:name="Colorful List" w:uiPriority="72"/>
+    <w:lsdException w:name="Colorful Grid" w:uiPriority="73"/>
+    <w:lsdException w:name="Light Shading Accent 1" w:uiPriority="60"/>
+    <w:lsdException w:name="Light List Accent 1" w:uiPriority="61"/>
+    <w:lsdException w:name="Light Grid Accent 1" w:uiPriority="62"/>
+    <w:lsdException w:name="Medium Shading 1 Accent 1" w:uiPriority="63"/>
+    <w:lsdException w:name="Medium Shading 2 Accent 1" w:uiPriority="64"/>
+    <w:lsdException w:name="Medium List 1 Accent 1" w:uiPriority="65"/>
+    <w:lsdException w:name="Revision" w:semiHidden="1"/>
+    <w:lsdException w:name="List Paragraph" w:uiPriority="34" w:qFormat="1"/>
+    <w:lsdException w:name="Quote" w:uiPriority="29" w:qFormat="1"/>
+    <w:lsdException w:name="Intense Quote" w:uiPriority="30" w:qFormat="1"/>
+    <w:lsdException w:name="Medium List 2 Accent 1" w:uiPriority="66"/>
+    <w:lsdException w:name="Medium Grid 1 Accent 1" w:uiPriority="67"/>
+    <w:lsdException w:name="Medium Grid 2 Accent 1" w:uiPriority="68"/>
+    <w:lsdException w:name="Medium Grid 3 Accent 1" w:uiPriority="69"/>
+    <w:lsdException w:name="Dark List Accent 1" w:uiPriority="70"/>
+    <w:lsdException w:name="Colorful Shading Accent 1" w:uiPriority="71"/>
+    <w:lsdException w:name="Colorful List Accent 1" w:uiPriority="72"/>
+    <w:lsdException w:name="Colorful Grid Accent 1" w:uiPriority="73"/>
+    <w:lsdException w:name="Light Shading Accent 2" w:uiPriority="60"/>
+    <w:lsdException w:name="Light List Accent 2" w:uiPriority="61"/>
+    <w:lsdException w:name="Light Grid Accent 2" w:uiPriority="62"/>
+    <w:lsdException w:name="Medium Shading 1 Accent 2" w:uiPriority="63"/>
+    <w:lsdException w:name="Medium Shading 2 Accent 2" w:uiPriority="64"/>
+    <w:lsdException w:name="Medium List 1 Accent 2" w:uiPriority="65"/>
+    <w:lsdException w:name="Medium List 2 Accent 2" w:uiPriority="66"/>
+    <w:lsdException w:name="Medium Grid 1 Accent 2" w:uiPriority="67"/>
+    <w:lsdException w:name="Medium Grid 2 Accent 2" w:uiPriority="68"/>
+    <w:lsdException w:name="Medium Grid 3 Accent 2" w:uiPriority="69"/>
+    <w:lsdException w:name="Dark List Accent 2" w:uiPriority="70"/>
+    <w:lsdException w:name="Colorful Shading Accent 2" w:uiPriority="71"/>
+    <w:lsdException w:name="Colorful List Accent 2" w:uiPriority="72"/>
+    <w:lsdException w:name="Colorful Grid Accent 2" w:uiPriority="73"/>
+    <w:lsdException w:name="Light Shading Accent 3" w:uiPriority="60"/>
+    <w:lsdException w:name="Light List Accent 3" w:uiPriority="61"/>
+    <w:lsdException w:name="Light Grid Accent 3" w:uiPriority="62"/>
+    <w:lsdException w:name="Medium Shading 1 Accent 3" w:uiPriority="63"/>
+    <w:lsdException w:name="Medium Shading 2 Accent 3" w:uiPriority="64"/>
+    <w:lsdException w:name="Medium List 1 Accent 3" w:uiPriority="65"/>
+    <w:lsdException w:name="Medium List 2 Accent 3" w:uiPriority="66"/>
+    <w:lsdException w:name="Medium Grid 1 Accent 3" w:uiPriority="67"/>
+    <w:lsdException w:name="Medium Grid 2 Accent 3" w:uiPriority="68"/>
+    <w:lsdException w:name="Medium Grid 3 Accent 3" w:uiPriority="69"/>
+    <w:lsdException w:name="Dark List Accent 3" w:uiPriority="70"/>
+    <w:lsdException w:name="Colorful Shading Accent 3" w:uiPriority="71"/>
+    <w:lsdException w:name="Colorful List Accent 3" w:uiPriority="72"/>
+    <w:lsdException w:name="Colorful Grid Accent 3" w:uiPriority="73"/>
+    <w:lsdException w:name="Light Shading Accent 4" w:uiPriority="60"/>
+    <w:lsdException w:name="Light List Accent 4" w:uiPriority="61"/>
+    <w:lsdException w:name="Light Grid Accent 4" w:uiPriority="62"/>
+    <w:lsdException w:name="Medium Shading 1 Accent 4" w:uiPriority="63"/>
+    <w:lsdException w:name="Medium Shading 2 Accent 4" w:uiPriority="64"/>
+    <w:lsdException w:name="Medium List 1 Accent 4" w:uiPriority="65"/>
+    <w:lsdException w:name="Medium List 2 Accent 4" w:uiPriority="66"/>
+    <w:lsdException w:name="Medium Grid 1 Accent 4" w:uiPriority="67"/>
+    <w:lsdException w:name="Medium Grid 2 Accent 4" w:uiPriority="68"/>
+    <w:lsdException w:name="Medium Grid 3 Accent 4" w:uiPriority="69"/>
+    <w:lsdException w:name="Dark List Accent 4" w:uiPriority="70"/>
+    <w:lsdException w:name="Colorful Shading Accent 4" w:uiPriority="71"/>
+    <w:lsdException w:name="Colorful List Accent 4" w:uiPriority="72"/>
+    <w:lsdException w:name="Colorful Grid Accent 4" w:uiPriority="73"/>
+    <w:lsdException w:name="Light Shading Accent 5" w:uiPriority="60"/>
+    <w:lsdException w:name="Light List Accent 5" w:uiPriority="61"/>
+    <w:lsdException w:name="Light Grid Accent 5" w:uiPriority="62"/>
+    <w:lsdException w:name="Medium Shading 1 Accent 5" w:uiPriority="63"/>
+    <w:lsdException w:name="Medium Shading 2 Accent 5" w:uiPriority="64"/>
+    <w:lsdException w:name="Medium List 1 Accent 5" w:uiPriority="65"/>
+    <w:lsdException w:name="Medium List 2 Accent 5" w:uiPriority="66"/>
+    <w:lsdException w:name="Medium Grid 1 Accent 5" w:uiPriority="67"/>
+    <w:lsdException w:name="Medium Grid 2 Accent 5" w:uiPriority="68"/>
+    <w:lsdException w:name="Medium Grid 3 Accent 5" w:uiPriority="69"/>
+    <w:lsdException w:name="Dark List Accent 5" w:uiPriority="70"/>
+    <w:lsdException w:name="Colorful Shading Accent 5" w:uiPriority="71"/>
+    <w:lsdException w:name="Colorful List Accent 5" w:uiPriority="72"/>
+    <w:lsdException w:name="Colorful Grid Accent 5" w:uiPriority="73"/>
+    <w:lsdException w:name="Light Shading Accent 6" w:uiPriority="60"/>
+    <w:lsdException w:name="Light List Accent 6" w:uiPriority="61"/>
+    <w:lsdException w:name="Light Grid Accent 6" w:uiPriority="62"/>
+    <w:lsdException w:name="Medium Shading 1 Accent 6" w:uiPriority="63"/>
+    <w:lsdException w:name="Medium Shading 2 Accent 6" w:uiPriority="64"/>
+    <w:lsdException w:name="Medium List 1 Accent 6" w:uiPriority="65"/>
+    <w:lsdException w:name="Medium List 2 Accent 6" w:uiPriority="66"/>
+    <w:lsdException w:name="Medium Grid 1 Accent 6" w:uiPriority="67"/>
+    <w:lsdException w:name="Medium Grid 2 Accent 6" w:uiPriority="68"/>
+    <w:lsdException w:name="Medium Grid 3 Accent 6" w:uiPriority="69"/>
+    <w:lsdException w:name="Dark List Accent 6" w:uiPriority="70"/>
+    <w:lsdException w:name="Colorful Shading Accent 6" w:uiPriority="71"/>
+    <w:lsdException w:name="Colorful List Accent 6" w:uiPriority="72"/>
+    <w:lsdException w:name="Colorful Grid Accent 6" w:uiPriority="73"/>
+    <w:lsdException w:name="Subtle Emphasis" w:uiPriority="19" w:qFormat="1"/>
+    <w:lsdException w:name="Intense Emphasis" w:uiPriority="21" w:qFormat="1"/>
+    <w:lsdException w:name="Subtle Reference" w:uiPriority="31" w:qFormat="1"/>
+    <w:lsdException w:name="Intense Reference" w:uiPriority="32" w:qFormat="1"/>
+    <w:lsdException w:name="Book Title" w:uiPriority="33" w:qFormat="1"/>
+    <w:lsdException w:name="Bibliography" w:semiHidden="1" w:uiPriority="37" w:unhideWhenUsed="1"/>
+    <w:lsdException w:name="TOC Heading" w:semiHidden="1" w:uiPriority="39" w:unhideWhenUsed="1" w:qFormat="1"/>
+    <w:lsdException w:name="Plain Table 1" w:uiPriority="41"/>
+    <w:lsdException w:name="Plain Table 2" w:uiPriority="42"/>
+    <w:lsdException w:name="Plain Table 3" w:uiPriority="43"/>
+    <w:lsdException w:name="Plain Table 4" w:uiPriority="44"/>
+    <w:lsdException w:name="Plain Table 5" w:uiPriority="45"/>
+    <w:lsdException w:name="Grid Table Light" w:uiPriority="40"/>
+    <w:lsdException w:name="Grid Table 1 Light" w:uiPriority="46"/>
+    <w:lsdException w:name="Grid Table 2" w:uiPriority="47"/>
+    <w:lsdException w:name="Grid Table 3" w:uiPriority="48"/>
+    <w:lsdException w:name="Grid Table 4" w:uiPriority="49"/>
+    <w:lsdException w:name="Grid Table 5 Dark" w:uiPriority="50"/>
+    <w:lsdException w:name="Grid Table 6 Colorful" w:uiPriority="51"/>
+    <w:lsdException w:name="Grid Table 7 Colorful" w:uiPriority="52"/>
+    <w:lsdException w:name="Grid Table 1 Light Accent 1" w:uiPriority="46"/>
+    <w:lsdException w:name="Grid Table 2 Accent 1" w:uiPriority="47"/>
+    <w:lsdException w:name="Grid Table 3 Accent 1" w:uiPriority="48"/>
+    <w:lsdException w:name="Grid Table 4 Accent 1" w:uiPriority="49"/>
+    <w:lsdException w:name="Grid Table 5 Dark Accent 1" w:uiPriority="50"/>
+    <w:lsdException w:name="Grid Table 6 Colorful Accent 1" w:uiPriority="51"/>
+    <w:lsdException w:name="Grid Table 7 Colorful Accent 1" w:uiPriority="52"/>
+    <w:lsdException w:name="Grid Table 1 Light Accent 2" w:uiPriority="46"/>
+    <w:lsdException w:name="Grid Table 2 Accent 2" w:uiPriority="47"/>
+    <w:lsdException w:name="Grid Table 3 Accent 2" w:uiPriority="48"/>
+    <w:lsdException w:name="Grid Table 4 Accent 2" w:uiPriority="49"/>
+    <w:lsdException w:name="Grid Table 5 Dark Accent 2" w:uiPriority="50"/>
+    <w:lsdException w:name="Grid Table 6 Colorful Accent 2" w:uiPriority="51"/>
+    <w:lsdException w:name="Grid Table 7 Colorful Accent 2" w:uiPriority="52"/>
+    <w:lsdException w:name="Grid Table 1 Light Accent 3" w:uiPriority="46"/>
+    <w:lsdException w:name="Grid Table 2 Accent 3" w:uiPriority="47"/>
+    <w:lsdException w:name="Grid Table 3 Accent 3" w:uiPriority="48"/>
+    <w:lsdException w:name="Grid Table 4 Accent 3" w:uiPriority="49"/>
+    <w:lsdException w:name="Grid Table 5 Dark Accent 3" w:uiPriority="50"/>
+    <w:lsdException w:name="Grid Table 6 Colorful Accent 3" w:uiPriority="51"/>
+    <w:lsdException w:name="Grid Table 7 Colorful Accent 3" w:uiPriority="52"/>
+    <w:lsdException w:name="Grid Table 1 Light Accent 4" w:uiPriority="46"/>
+    <w:lsdException w:name="Grid Table 2 Accent 4" w:uiPriority="47"/>
+    <w:lsdException w:name="Grid Table 3 Accent 4" w:uiPriority="48"/>
+    <w:lsdException w:name="Grid Table 4 Accent 4" w:uiPriority="49"/>
+    <w:lsdException w:name="Grid Table 5 Dark Accent 4" w:uiPriority="50"/>
+    <w:lsdException w:name="Grid Table 6 Colorful Accent 4" w:uiPriority="51"/>
+    <w:lsdException w:name="Grid Table 7 Colorful Accent 4" w:uiPriority="52"/>
+    <w:lsdException w:name="Grid Table 1 Light Accent 5" w:uiPriority="46"/>
+    <w:lsdException w:name="Grid Table 2 Accent 5" w:uiPriority="47"/>
+    <w:lsdException w:name="Grid Table 3 Accent 5" w:uiPriority="48"/>
+    <w:lsdException w:name="Grid Table 4 Accent 5" w:uiPriority="49"/>
+    <w:lsdException w:name="Grid Table 5 Dark Accent 5" w:uiPriority="50"/>
+    <w:lsdException w:name="Grid Table 6 Colorful Accent 5" w:uiPriority="51"/>
+    <w:lsdException w:name="Grid Table 7 Colorful Accent 5" w:uiPriority="52"/>
+    <w:lsdException w:name="Grid Table 1 Light Accent 6" w:uiPriority="46"/>
+    <w:lsdException w:name="Grid Table 2 Accent 6" w:uiPriority="47"/>
+    <w:lsdException w:name="Grid Table 3 Accent 6" w:uiPriority="48"/>
+    <w:lsdException w:name="Grid Table 4 Accent 6" w:uiPriority="49"/>
+    <w:lsdException w:name="Grid Table 5 Dark Accent 6" w:uiPriority="50"/>
+    <w:lsdException w:name="Grid Table 6 Colorful Accent 6" w:uiPriority="51"/>
+    <w:lsdException w:name="Grid Table 7 Colorful Accent 6" w:uiPriority="52"/>
+    <w:lsdException w:name="List Table 1 Light" w:uiPriority="46"/>
+    <w:lsdException w:name="List Table 2" w:uiPriority="47"/>
+    <w:lsdException w:name="List Table 3" w:uiPriority="48"/>
+    <w:lsdException w:name="List Table 4" w:uiPriority="49"/>
+    <w:lsdException w:name="List Table 5 Dark" w:uiPriority="50"/>
+    <w:lsdException w:name="List Table 6 Colorful" w:uiPriority="51"/>
+    <w:lsdException w:name="List Table 7 Colorful" w:uiPriority="52"/>
+    <w:lsdException w:name="List Table 1 Light Accent 1" w:uiPriority="46"/>
+    <w:lsdException w:name="List Table 2 Accent 1" w:uiPriority="47"/>
+    <w:lsdException w:name="List Table 3 Accent 1" w:uiPriority="48"/>
+    <w:lsdException w:name="List Table 4 Accent 1" w:uiPriority="49"/>
+    <w:lsdException w:name="List Table 5 Dark Accent 1" w:uiPriority="50"/>
+    <w:lsdException w:name="List Table 6 Colorful Accent 1" w:uiPriority="51"/>
+    <w:lsdException w:name="List Table 7 Colorful Accent 1" w:uiPriority="52"/>
+    <w:lsdException w:name="List Table 1 Light Accent 2" w:uiPriority="46"/>
+    <w:lsdException w:name="List Table 2 Accent 2" w:uiPriority="47"/>
+    <w:lsdException w:name="List Table 3 Accent 2" w:uiPriority="48"/>
+    <w:lsdException w:name="List Table 4 Accent 2" w:uiPriority="49"/>
+    <w:lsdException w:name="List Table 5 Dark Accent 2" w:uiPriority="50"/>
+    <w:lsdException w:name="List Table 6 Colorful Accent 2" w:uiPriority="51"/>
+    <w:lsdException w:name="List Table 7 Colorful Accent 2" w:uiPriority="52"/>
+    <w:lsdException w:name="List Table 1 Light Accent 3" w:uiPriority="46"/>
+    <w:lsdException w:name="List Table 2 Accent 3" w:uiPriority="47"/>
+    <w:lsdException w:name="List Table 3 Accent 3" w:uiPriority="48"/>
+    <w:lsdException w:name="List Table 4 Accent 3" w:uiPriority="49"/>
+    <w:lsdException w:name="List Table 5 Dark Accent 3" w:uiPriority="50"/>
+    <w:lsdException w:name="List Table 6 Colorful Accent 3" w:uiPriority="51"/>
+    <w:lsdException w:name="List Table 7 Colorful Accent 3" w:uiPriority="52"/>
+    <w:lsdException w:name="List Table 1 Light Accent 4" w:uiPriority="46"/>
+    <w:lsdException w:name="List Table 2 Accent 4" w:uiPriority="47"/>
+    <w:lsdException w:name="List Table 3 Accent 4" w:uiPriority="48"/>
+    <w:lsdException w:name="List Table 4 Accent 4" w:uiPriority="49"/>
+    <w:lsdException w:name="List Table 5 Dark Accent 4" w:uiPriority="50"/>
+    <w:lsdException w:name="List Table 6 Colorful Accent 4" w:uiPriority="51"/>
+    <w:lsdException w:name="List Table 7 Colorful Accent 4" w:uiPriority="52"/>
+    <w:lsdException w:name="List Table 1 Light Accent 5" w:uiPriority="46"/>
+    <w:lsdException w:name="List Table 2 Accent 5" w:uiPriority="47"/>
+    <w:lsdException w:name="List Table 3 Accent 5" w:uiPriority="48"/>
+    <w:lsdException w:name="List Table 4 Accent 5" w:uiPriority="49"/>
+    <w:lsdException w:name="List Table 5 Dark Accent 5" w:uiPriority="50"/>
+    <w:lsdException w:name="List Table 6 Colorful Accent 5" w:uiPriority="51"/>
+    <w:lsdException w:name="List Table 7 Colorful Accent 5" w:uiPriority="52"/>
+    <w:lsdException w:name="List Table 1 Light Accent 6" w:uiPriority="46"/>
+    <w:lsdException w:name="List Table 2 Accent 6" w:uiPriority="47"/>
+    <w:lsdException w:name="List Table 3 Accent 6" w:uiPriority="48"/>
+    <w:lsdException w:name="List Table 4 Accent 6" w:uiPriority="49"/>
+    <w:lsdException w:name="List Table 5 Dark Accent 6" w:uiPriority="50"/>
+    <w:lsdException w:name="List Table 6 Colorful Accent 6" w:uiPriority="51"/>
+    <w:lsdException w:name="List Table 7 Colorful Accent 6" w:uiPriority="52"/>
+    <w:lsdException w:name="Mention" w:semiHidden="1" w:unhideWhenUsed="1"/>
+    <w:lsdException w:name="Smart Hyperlink" w:semiHidden="1" w:unhideWhenUsed="1"/>
   </w:latentStyles>
   <w:style w:type="paragraph" w:default="1" w:styleId="Normale">
     <w:name w:val="Normal"/>
@@ -9162,6 +9953,7 @@
   <w:style w:type="character" w:default="1" w:styleId="Carpredefinitoparagrafo">
     <w:name w:val="Default Paragraph Font"/>
     <w:uiPriority w:val="1"/>
+    <w:semiHidden/>
     <w:unhideWhenUsed/>
   </w:style>
   <w:style w:type="table" w:default="1" w:styleId="Tabellanormale">
@@ -9169,7 +9961,6 @@
     <w:uiPriority w:val="99"/>
     <w:semiHidden/>
     <w:unhideWhenUsed/>
-    <w:qFormat/>
     <w:tblPr>
       <w:tblInd w:w="0" w:type="dxa"/>
       <w:tblCellMar>

</xml_diff>